<commit_message>
reverting to good commit
</commit_message>
<xml_diff>
--- a/HW2_DRY.docx
+++ b/HW2_DRY.docx
@@ -560,35 +560,7 @@
         <w:rPr>
           <w:highlight w:val="yellow"/>
         </w:rPr>
-        <w:t xml:space="preserve"> What is meant by this, is: feasibility = </w:t>
-      </w:r>
-      <w:proofErr w:type="spellStart"/>
-      <w:r>
-        <w:rPr>
-          <w:highlight w:val="yellow"/>
-        </w:rPr>
-        <w:t>num_steps</w:t>
-      </w:r>
-      <w:proofErr w:type="spellEnd"/>
-      <w:r>
-        <w:rPr>
-          <w:highlight w:val="yellow"/>
-        </w:rPr>
-        <w:t xml:space="preserve"> – </w:t>
-      </w:r>
-      <w:proofErr w:type="spellStart"/>
-      <w:r>
-        <w:rPr>
-          <w:highlight w:val="yellow"/>
-        </w:rPr>
-        <w:t>drop_off_cost</w:t>
-      </w:r>
-      <w:proofErr w:type="spellEnd"/>
-      <w:r>
-        <w:rPr>
-          <w:highlight w:val="yellow"/>
-        </w:rPr>
-        <w:t>.</w:t>
+        <w:t xml:space="preserve"> What is meant by this, is: feasibility = num_steps – drop_off_cost.</w:t>
       </w:r>
     </w:p>
     <w:p>
@@ -644,7 +616,6 @@
         </w:rPr>
         <w:t xml:space="preserve">, we’ll call this parameter: </w:t>
       </w:r>
-      <w:proofErr w:type="spellStart"/>
       <w:r>
         <w:rPr>
           <w:highlight w:val="yellow"/>
@@ -655,14 +626,7 @@
         <w:rPr>
           <w:highlight w:val="yellow"/>
         </w:rPr>
-        <w:t>_cost</w:t>
-      </w:r>
-      <w:proofErr w:type="spellEnd"/>
-      <w:r>
-        <w:rPr>
-          <w:highlight w:val="yellow"/>
-        </w:rPr>
-        <w:t>.</w:t>
+        <w:t>_cost.</w:t>
       </w:r>
     </w:p>
     <w:p>
@@ -716,21 +680,7 @@
         <w:rPr>
           <w:highlight w:val="yellow"/>
         </w:rPr>
-        <w:t xml:space="preserve">, we’ll call this parameter: </w:t>
-      </w:r>
-      <w:proofErr w:type="spellStart"/>
-      <w:r>
-        <w:rPr>
-          <w:highlight w:val="yellow"/>
-        </w:rPr>
-        <w:t>pick_up_cost</w:t>
-      </w:r>
-      <w:proofErr w:type="spellEnd"/>
-      <w:r>
-        <w:rPr>
-          <w:highlight w:val="yellow"/>
-        </w:rPr>
-        <w:t>.</w:t>
+        <w:t>, we’ll call this parameter: pick_up_cost.</w:t>
       </w:r>
     </w:p>
     <w:p>
@@ -1564,18 +1514,9 @@
     <w:p/>
     <w:p/>
     <w:p/>
-    <w:p/>
-    <w:p/>
-    <w:p/>
-    <w:p/>
-    <w:p/>
-    <w:p/>
-    <w:p/>
-    <w:p/>
-    <w:p/>
-    <w:p/>
-    <w:p>
-      <w:r>
+    <w:p>
+      <w:r>
+        <w:lastRenderedPageBreak/>
         <w:t xml:space="preserve">Part </w:t>
       </w:r>
       <w:r>
@@ -1666,6 +1607,7 @@
     <w:p/>
     <w:p>
       <w:r>
+        <w:lastRenderedPageBreak/>
         <w:t xml:space="preserve">Part </w:t>
       </w:r>
       <w:r>
@@ -1674,11 +1616,9 @@
       <w:r>
         <w:t xml:space="preserve"> – </w:t>
       </w:r>
-      <w:proofErr w:type="spellStart"/>
       <w:r>
         <w:t>Expectimax</w:t>
       </w:r>
-      <w:proofErr w:type="spellEnd"/>
       <w:r>
         <w:t>:</w:t>
       </w:r>
@@ -1697,11 +1637,9 @@
       <w:r>
         <w:t xml:space="preserve"> because there is an equal chance to pick each one of the legal operators at every step and </w:t>
       </w:r>
-      <w:proofErr w:type="gramStart"/>
-      <w:r>
-        <w:t>therefore</w:t>
-      </w:r>
-      <w:proofErr w:type="gramEnd"/>
+      <w:r>
+        <w:t>therefore,</w:t>
+      </w:r>
       <w:r>
         <w:t xml:space="preserve"> we shouldn’t prioritize one over the other.</w:t>
       </w:r>
@@ -1739,31 +1677,7 @@
         <w:annotationRef/>
       </w:r>
       <w:r>
-        <w:t xml:space="preserve">Should we add “Park” as a possible operator? As it is declared in </w:t>
-      </w:r>
-      <w:proofErr w:type="spellStart"/>
-      <w:r>
-        <w:t>get_legal_</w:t>
-      </w:r>
-      <w:proofErr w:type="gramStart"/>
-      <w:r>
-        <w:t>operators</w:t>
-      </w:r>
-      <w:proofErr w:type="spellEnd"/>
-      <w:r>
-        <w:t>(</w:t>
-      </w:r>
-      <w:proofErr w:type="gramEnd"/>
-      <w:r>
-        <w:t xml:space="preserve">) but </w:t>
-      </w:r>
-      <w:proofErr w:type="spellStart"/>
-      <w:r>
-        <w:t>its</w:t>
-      </w:r>
-      <w:proofErr w:type="spellEnd"/>
-      <w:r>
-        <w:t xml:space="preserve"> not really an action that can be performed because it just merely states that the robot is out of battery. And should we define what the Operators do or is it understood?</w:t>
+        <w:t>Should we add “Park” as a possible operator? As it is declared in get_legal_operators() but its not really an action that can be performed because it just merely states that the robot is out of battery. And should we define what the Operators do or is it understood?</w:t>
       </w:r>
     </w:p>
   </w:comment>

</xml_diff>

<commit_message>
added smart_heuristic to dry
</commit_message>
<xml_diff>
--- a/HW2_DRY.docx
+++ b/HW2_DRY.docx
@@ -484,29 +484,32 @@
           <w:ilvl w:val="0"/>
           <w:numId w:val="1"/>
         </w:numPr>
-        <w:rPr>
-          <w:highlight w:val="yellow"/>
-        </w:rPr>
-      </w:pPr>
-      <w:r>
-        <w:rPr>
-          <w:highlight w:val="yellow"/>
+      </w:pPr>
+      <w:r>
+        <w:rPr>
           <w:lang w:bidi="ar-JO"/>
         </w:rPr>
-        <w:t>In order to define a smart heuristic that leads to a good outcome, we’re going to take into</w:t>
-      </w:r>
+        <w:t xml:space="preserve">In order to define a smart heuristic that leads to a good outcome, we’re going to take into </w:t>
+      </w:r>
+      <w:commentRangeStart w:id="1"/>
       <w:r>
         <w:rPr>
           <w:lang w:bidi="ar-JO"/>
         </w:rPr>
-        <w:t xml:space="preserve"> </w:t>
-      </w:r>
-      <w:r>
-        <w:rPr>
-          <w:highlight w:val="yellow"/>
+        <w:t>account</w:t>
+      </w:r>
+      <w:commentRangeEnd w:id="1"/>
+      <w:r>
+        <w:rPr>
+          <w:rStyle w:val="CommentReference"/>
+        </w:rPr>
+        <w:commentReference w:id="1"/>
+      </w:r>
+      <w:r>
+        <w:rPr>
           <w:lang w:bidi="ar-JO"/>
         </w:rPr>
-        <w:t>account the following variables of the environment into consideration:</w:t>
+        <w:t xml:space="preserve"> the following variables of the environment into consideration:</w:t>
       </w:r>
     </w:p>
     <w:p>
@@ -516,51 +519,9 @@
           <w:ilvl w:val="0"/>
           <w:numId w:val="2"/>
         </w:numPr>
-        <w:rPr>
-          <w:highlight w:val="yellow"/>
-        </w:rPr>
-      </w:pPr>
-      <w:r>
-        <w:rPr>
-          <w:highlight w:val="yellow"/>
-        </w:rPr>
-        <w:t>The number of steps we have left</w:t>
-      </w:r>
-      <w:r>
-        <w:rPr>
-          <w:highlight w:val="yellow"/>
-        </w:rPr>
-        <w:t xml:space="preserve"> until the end of the game</w:t>
-      </w:r>
-      <w:r>
-        <w:rPr>
-          <w:highlight w:val="yellow"/>
-        </w:rPr>
-        <w:t xml:space="preserve"> in relation to the Manhattan distance from the nearest package drop off location</w:t>
-      </w:r>
-      <w:r>
-        <w:rPr>
-          <w:highlight w:val="yellow"/>
-        </w:rPr>
-        <w:t>, we’ll call this parameter</w:t>
-      </w:r>
-      <w:r>
-        <w:rPr>
-          <w:highlight w:val="yellow"/>
-        </w:rPr>
-        <w:t>:</w:t>
-      </w:r>
-      <w:r>
-        <w:rPr>
-          <w:highlight w:val="yellow"/>
-        </w:rPr>
-        <w:t xml:space="preserve"> feasibility.</w:t>
-      </w:r>
-      <w:r>
-        <w:rPr>
-          <w:highlight w:val="yellow"/>
-        </w:rPr>
-        <w:t xml:space="preserve"> What is meant by this, is: feasibility = num_steps – drop_off_cost.</w:t>
+      </w:pPr>
+      <w:r>
+        <w:t>Env.packages</w:t>
       </w:r>
     </w:p>
     <w:p>
@@ -570,63 +531,9 @@
           <w:ilvl w:val="0"/>
           <w:numId w:val="2"/>
         </w:numPr>
-        <w:rPr>
-          <w:highlight w:val="yellow"/>
-        </w:rPr>
-      </w:pPr>
-      <w:r>
-        <w:rPr>
-          <w:highlight w:val="yellow"/>
-        </w:rPr>
-        <w:t xml:space="preserve">The </w:t>
-      </w:r>
-      <w:r>
-        <w:rPr>
-          <w:highlight w:val="yellow"/>
-        </w:rPr>
-        <w:t xml:space="preserve">Manhattan </w:t>
-      </w:r>
-      <w:r>
-        <w:rPr>
-          <w:highlight w:val="yellow"/>
-        </w:rPr>
-        <w:t>distance from the drop off location of the package</w:t>
-      </w:r>
-      <w:r>
-        <w:rPr>
-          <w:highlight w:val="yellow"/>
-        </w:rPr>
-        <w:t xml:space="preserve"> in case </w:t>
-      </w:r>
-      <w:r>
-        <w:rPr>
-          <w:highlight w:val="yellow"/>
-        </w:rPr>
-        <w:t>the</w:t>
-      </w:r>
-      <w:r>
-        <w:rPr>
-          <w:highlight w:val="yellow"/>
-        </w:rPr>
-        <w:t xml:space="preserve"> agent is currently holding a package</w:t>
-      </w:r>
-      <w:r>
-        <w:rPr>
-          <w:highlight w:val="yellow"/>
-        </w:rPr>
-        <w:t xml:space="preserve">, we’ll call this parameter: </w:t>
-      </w:r>
-      <w:r>
-        <w:rPr>
-          <w:highlight w:val="yellow"/>
-        </w:rPr>
-        <w:t>delivery</w:t>
-      </w:r>
-      <w:r>
-        <w:rPr>
-          <w:highlight w:val="yellow"/>
-        </w:rPr>
-        <w:t>_cost.</w:t>
+      </w:pPr>
+      <w:r>
+        <w:t>Env.robots</w:t>
       </w:r>
     </w:p>
     <w:p>
@@ -636,143 +543,437 @@
           <w:ilvl w:val="0"/>
           <w:numId w:val="2"/>
         </w:numPr>
-        <w:rPr>
-          <w:highlight w:val="yellow"/>
-        </w:rPr>
-      </w:pPr>
-      <w:r>
-        <w:rPr>
-          <w:highlight w:val="yellow"/>
-        </w:rPr>
-        <w:t xml:space="preserve">The distance of </w:t>
-      </w:r>
-      <w:r>
-        <w:rPr>
-          <w:highlight w:val="yellow"/>
-        </w:rPr>
-        <w:t>the</w:t>
-      </w:r>
-      <w:r>
-        <w:rPr>
-          <w:highlight w:val="yellow"/>
-        </w:rPr>
-        <w:t xml:space="preserve"> adversary from the nearest package in terms of Manhattan-distance in case both </w:t>
-      </w:r>
-      <w:r>
-        <w:rPr>
-          <w:highlight w:val="yellow"/>
-        </w:rPr>
-        <w:t>agents</w:t>
-      </w:r>
-      <w:r>
-        <w:rPr>
-          <w:highlight w:val="yellow"/>
-        </w:rPr>
-        <w:t xml:space="preserve"> are</w:t>
-      </w:r>
-      <w:r>
-        <w:rPr>
-          <w:highlight w:val="yellow"/>
-        </w:rPr>
-        <w:t xml:space="preserve"> currently looking for packages</w:t>
-      </w:r>
-      <w:r>
-        <w:rPr>
-          <w:highlight w:val="yellow"/>
-        </w:rPr>
-        <w:t>, we’ll call this parameter: pick_up_cost.</w:t>
+      </w:pPr>
+      <w:r>
+        <w:t>Env.charg</w:t>
+      </w:r>
+      <w:r>
+        <w:t>e</w:t>
+      </w:r>
+      <w:r>
+        <w:t>_stations</w:t>
       </w:r>
     </w:p>
     <w:p>
       <w:pPr>
         <w:ind w:left="720"/>
-        <w:rPr>
-          <w:highlight w:val="yellow"/>
-        </w:rPr>
-      </w:pPr>
-      <w:r>
-        <w:rPr>
-          <w:highlight w:val="yellow"/>
-        </w:rPr>
-        <w:t>And the formula we’re going to use is:</w:t>
+      </w:pPr>
+      <w:r>
+        <w:t>We’ll find the distance between our agent and the nearest charge station and denote it as “closest_station”.</w:t>
       </w:r>
     </w:p>
     <w:p>
       <w:pPr>
         <w:ind w:left="720"/>
-        <w:rPr>
-          <w:rFonts w:eastAsiaTheme="minorEastAsia"/>
-        </w:rPr>
-      </w:pPr>
-      <w:r>
-        <w:rPr>
-          <w:highlight w:val="yellow"/>
-        </w:rPr>
-        <w:t xml:space="preserve"> </w:t>
+      </w:pPr>
+      <w:r>
+        <w:t xml:space="preserve">If the agent is not holding a </w:t>
+      </w:r>
+      <w:r>
+        <w:t>package,</w:t>
+      </w:r>
+      <w:r>
+        <w:t xml:space="preserve"> we have to walk at least through </w:t>
       </w:r>
       <m:oMath>
         <m:r>
           <w:rPr>
             <w:rFonts w:ascii="Cambria Math" w:hAnsi="Cambria Math"/>
-            <w:highlight w:val="yellow"/>
           </w:rPr>
-          <m:t>smart_heuristic(env,taxi_id)=</m:t>
+          <m:t>d</m:t>
         </m:r>
-        <m:func>
-          <m:funcPr>
+        <m:r>
+          <w:rPr>
+            <w:rFonts w:ascii="Cambria Math" w:hAnsi="Cambria Math"/>
+          </w:rPr>
+          <m:t>ist</m:t>
+        </m:r>
+      </m:oMath>
+      <w:r>
+        <w:t xml:space="preserve"> tiles to pick up a package, therefore we’ll define </w:t>
+      </w:r>
+      <m:oMath>
+        <m:r>
+          <w:rPr>
+            <w:rFonts w:ascii="Cambria Math" w:hAnsi="Cambria Math"/>
+          </w:rPr>
+          <m:t>d</m:t>
+        </m:r>
+        <m:r>
+          <w:rPr>
+            <w:rFonts w:ascii="Cambria Math" w:hAnsi="Cambria Math"/>
+          </w:rPr>
+          <m:t>ist</m:t>
+        </m:r>
+      </m:oMath>
+      <w:r>
+        <w:t xml:space="preserve"> to be:</w:t>
+      </w:r>
+    </w:p>
+    <w:p>
+      <w:pPr>
+        <w:ind w:left="720"/>
+      </w:pPr>
+      <w:r>
+        <w:tab/>
+      </w:r>
+      <m:oMath>
+        <m:r>
+          <w:rPr>
+            <w:rFonts w:ascii="Cambria Math" w:hAnsi="Cambria Math"/>
+          </w:rPr>
+          <m:t>d</m:t>
+        </m:r>
+        <m:r>
+          <w:rPr>
+            <w:rFonts w:ascii="Cambria Math" w:hAnsi="Cambria Math"/>
+          </w:rPr>
+          <m:t>ist = Manhattan_Distance( agent.position, nearest_package_on_board)</m:t>
+        </m:r>
+      </m:oMath>
+    </w:p>
+    <w:p>
+      <w:pPr>
+        <w:ind w:left="720"/>
+      </w:pPr>
+      <w:r>
+        <w:t>Else</w:t>
+      </w:r>
+      <w:r>
+        <w:t xml:space="preserve"> our agent is already holding a package and we have to we walk at least </w:t>
+      </w:r>
+      <w:r>
+        <w:rPr>
+          <w:rFonts w:eastAsiaTheme="minorEastAsia"/>
+        </w:rPr>
+        <w:t xml:space="preserve">through </w:t>
+      </w:r>
+      <m:oMath>
+        <m:r>
+          <w:rPr>
+            <w:rFonts w:ascii="Cambria Math" w:hAnsi="Cambria Math"/>
+          </w:rPr>
+          <m:t>d</m:t>
+        </m:r>
+        <m:r>
+          <w:rPr>
+            <w:rFonts w:ascii="Cambria Math" w:hAnsi="Cambria Math"/>
+          </w:rPr>
+          <m:t>ist</m:t>
+        </m:r>
+      </m:oMath>
+      <w:r>
+        <w:rPr>
+          <w:rFonts w:eastAsiaTheme="minorEastAsia"/>
+        </w:rPr>
+        <w:t xml:space="preserve"> tiles to deliver it to its destination, therefore we’ll define </w:t>
+      </w:r>
+      <m:oMath>
+        <m:r>
+          <w:rPr>
+            <w:rFonts w:ascii="Cambria Math" w:eastAsiaTheme="minorEastAsia" w:hAnsi="Cambria Math"/>
+          </w:rPr>
+          <m:t>di</m:t>
+        </m:r>
+        <m:r>
+          <w:rPr>
+            <w:rFonts w:ascii="Cambria Math" w:eastAsiaTheme="minorEastAsia" w:hAnsi="Cambria Math"/>
+          </w:rPr>
+          <m:t>st</m:t>
+        </m:r>
+      </m:oMath>
+      <w:r>
+        <w:rPr>
+          <w:rFonts w:eastAsiaTheme="minorEastAsia"/>
+        </w:rPr>
+        <w:t xml:space="preserve"> to be:</w:t>
+      </w:r>
+      <w:r>
+        <w:rPr>
+          <w:rFonts w:ascii="Cambria Math" w:hAnsi="Cambria Math"/>
+          <w:i/>
+        </w:rPr>
+        <w:br/>
+      </w:r>
+      <m:oMathPara>
+        <m:oMath>
+          <m:r>
+            <w:rPr>
+              <w:rFonts w:ascii="Cambria Math" w:hAnsi="Cambria Math"/>
+            </w:rPr>
+            <m:t>d</m:t>
+          </m:r>
+          <m:r>
+            <w:rPr>
+              <w:rFonts w:ascii="Cambria Math" w:hAnsi="Cambria Math"/>
+            </w:rPr>
+            <m:t>ist=</m:t>
+          </m:r>
+          <m:r>
+            <w:rPr>
+              <w:rFonts w:ascii="Cambria Math" w:hAnsi="Cambria Math"/>
+            </w:rPr>
+            <m:t>Manhattan_Distance( agent.position, agent.package.destination)</m:t>
+          </m:r>
+        </m:oMath>
+      </m:oMathPara>
+    </w:p>
+    <w:p>
+      <w:pPr>
+        <w:ind w:left="720"/>
+        <w:rPr>
+          <w:rFonts w:eastAsiaTheme="minorEastAsia"/>
+        </w:rPr>
+      </w:pPr>
+      <w:r>
+        <w:t xml:space="preserve">If </w:t>
+      </w:r>
+      <m:oMath>
+        <m:r>
+          <w:rPr>
+            <w:rFonts w:ascii="Cambria Math" w:hAnsi="Cambria Math"/>
+          </w:rPr>
+          <m:t>agent.battery</m:t>
+        </m:r>
+        <m:r>
+          <w:rPr>
+            <w:rFonts w:ascii="Cambria Math" w:hAnsi="Cambria Math"/>
+          </w:rPr>
+          <m:t>&lt;</m:t>
+        </m:r>
+        <m:r>
+          <w:rPr>
+            <w:rFonts w:ascii="Cambria Math" w:hAnsi="Cambria Math"/>
+          </w:rPr>
+          <m:t>d</m:t>
+        </m:r>
+        <m:r>
+          <w:rPr>
+            <w:rFonts w:ascii="Cambria Math" w:hAnsi="Cambria Math"/>
+          </w:rPr>
+          <m:t>ist:</m:t>
+        </m:r>
+      </m:oMath>
+      <w:r>
+        <w:rPr>
+          <w:rFonts w:eastAsiaTheme="minorEastAsia"/>
+        </w:rPr>
+        <w:t xml:space="preserve"> we</w:t>
+      </w:r>
+      <w:r>
+        <w:rPr>
+          <w:rFonts w:eastAsiaTheme="minorEastAsia"/>
+        </w:rPr>
+        <w:t xml:space="preserve"> don’t</w:t>
+      </w:r>
+      <w:r>
+        <w:rPr>
+          <w:rFonts w:eastAsiaTheme="minorEastAsia"/>
+        </w:rPr>
+        <w:t xml:space="preserve"> have enough battery to deliver / pick up the package therefore, we should head towards </w:t>
+      </w:r>
+      <w:r>
+        <w:rPr>
+          <w:rFonts w:eastAsiaTheme="minorEastAsia"/>
+        </w:rPr>
+        <w:t>a charging station to charge up.</w:t>
+      </w:r>
+      <w:r>
+        <w:rPr>
+          <w:rFonts w:eastAsiaTheme="minorEastAsia"/>
+        </w:rPr>
+        <w:t xml:space="preserve"> Therefore,</w:t>
+      </w:r>
+    </w:p>
+    <w:p>
+      <w:pPr>
+        <w:ind w:left="720"/>
+        <w:rPr>
+          <w:rFonts w:eastAsiaTheme="minorEastAsia"/>
+        </w:rPr>
+      </w:pPr>
+      <w:r>
+        <w:rPr>
+          <w:rFonts w:eastAsiaTheme="minorEastAsia"/>
+        </w:rPr>
+        <w:tab/>
+        <w:t xml:space="preserve">Return </w:t>
+      </w:r>
+      <m:oMath>
+        <m:r>
+          <w:rPr>
+            <w:rFonts w:ascii="Cambria Math" w:eastAsiaTheme="minorEastAsia" w:hAnsi="Cambria Math"/>
+          </w:rPr>
+          <m:t>( - ( agent.credit + closest_station) )</m:t>
+        </m:r>
+      </m:oMath>
+    </w:p>
+    <w:p>
+      <w:pPr>
+        <w:ind w:left="720"/>
+        <w:rPr>
+          <w:rFonts w:eastAsiaTheme="minorEastAsia"/>
+        </w:rPr>
+      </w:pPr>
+      <w:r>
+        <w:t xml:space="preserve">Otherwise, </w:t>
+      </w:r>
+      <w:r>
+        <w:rPr>
+          <w:rFonts w:eastAsiaTheme="minorEastAsia"/>
+        </w:rPr>
+        <w:t xml:space="preserve">we have enough battery to deliver / pick up the package therefore, we should head towards the package </w:t>
+      </w:r>
+      <w:r>
+        <w:rPr>
+          <w:rFonts w:eastAsiaTheme="minorEastAsia"/>
+        </w:rPr>
+        <w:t>itself</w:t>
+      </w:r>
+      <w:r>
+        <w:rPr>
+          <w:rFonts w:eastAsiaTheme="minorEastAsia"/>
+        </w:rPr>
+        <w:t xml:space="preserve"> or towards its destination.</w:t>
+      </w:r>
+      <w:r>
+        <w:rPr>
+          <w:rFonts w:eastAsiaTheme="minorEastAsia"/>
+        </w:rPr>
+        <w:t xml:space="preserve"> Therefore,</w:t>
+      </w:r>
+    </w:p>
+    <w:p>
+      <w:pPr>
+        <w:ind w:left="720"/>
+        <w:rPr>
+          <w:rFonts w:eastAsiaTheme="minorEastAsia"/>
+        </w:rPr>
+      </w:pPr>
+      <w:r>
+        <w:rPr>
+          <w:rFonts w:eastAsiaTheme="minorEastAsia"/>
+        </w:rPr>
+        <w:tab/>
+        <w:t xml:space="preserve">Return </w:t>
+      </w:r>
+      <m:oMath>
+        <m:r>
+          <w:rPr>
+            <w:rFonts w:ascii="Cambria Math" w:eastAsiaTheme="minorEastAsia" w:hAnsi="Cambria Math"/>
+          </w:rPr>
+          <m:t>(</m:t>
+        </m:r>
+        <m:r>
+          <w:rPr>
+            <w:rFonts w:ascii="Cambria Math" w:eastAsiaTheme="minorEastAsia" w:hAnsi="Cambria Math"/>
+          </w:rPr>
+          <m:t>100∙</m:t>
+        </m:r>
+        <m:sSub>
+          <m:sSubPr>
             <m:ctrlPr>
               <w:rPr>
-                <w:rFonts w:ascii="Cambria Math" w:hAnsi="Cambria Math"/>
+                <w:rFonts w:ascii="Cambria Math" w:eastAsiaTheme="minorEastAsia" w:hAnsi="Cambria Math"/>
                 <w:i/>
-                <w:highlight w:val="yellow"/>
               </w:rPr>
             </m:ctrlPr>
-          </m:funcPr>
-          <m:fName>
+          </m:sSubPr>
+          <m:e>
             <m:r>
-              <m:rPr>
-                <m:sty m:val="p"/>
-              </m:rPr>
               <w:rPr>
-                <w:rFonts w:ascii="Cambria Math" w:hAnsi="Cambria Math"/>
-                <w:highlight w:val="yellow"/>
+                <w:rFonts w:ascii="Cambria Math" w:eastAsiaTheme="minorEastAsia" w:hAnsi="Cambria Math"/>
               </w:rPr>
-              <m:t>max</m:t>
+              <m:t>↿</m:t>
             </m:r>
-          </m:fName>
-          <m:e>
+          </m:e>
+          <m:sub>
             <m:d>
               <m:dPr>
                 <m:begChr m:val="{"/>
                 <m:endChr m:val="}"/>
                 <m:ctrlPr>
                   <w:rPr>
-                    <w:rFonts w:ascii="Cambria Math" w:hAnsi="Cambria Math"/>
+                    <w:rFonts w:ascii="Cambria Math" w:eastAsiaTheme="minorEastAsia" w:hAnsi="Cambria Math"/>
                     <w:i/>
-                    <w:highlight w:val="yellow"/>
                   </w:rPr>
                 </m:ctrlPr>
               </m:dPr>
               <m:e>
                 <m:r>
                   <w:rPr>
-                    <w:rFonts w:ascii="Cambria Math" w:hAnsi="Cambria Math"/>
-                    <w:highlight w:val="yellow"/>
+                    <w:rFonts w:ascii="Cambria Math" w:eastAsiaTheme="minorEastAsia" w:hAnsi="Cambria Math"/>
                   </w:rPr>
-                  <m:t>0,feasibility</m:t>
+                  <m:t>agent.package is not None</m:t>
                 </m:r>
               </m:e>
             </m:d>
-          </m:e>
-        </m:func>
+          </m:sub>
+        </m:sSub>
         <m:r>
           <w:rPr>
-            <w:rFonts w:ascii="Cambria Math" w:hAnsi="Cambria Math"/>
-            <w:highlight w:val="yellow"/>
+            <w:rFonts w:ascii="Cambria Math" w:eastAsiaTheme="minorEastAsia" w:hAnsi="Cambria Math"/>
           </w:rPr>
-          <m:t>+delivery_cost+pick_up_cost</m:t>
+          <m:t>)</m:t>
+        </m:r>
+        <m:r>
+          <w:rPr>
+            <w:rFonts w:ascii="Cambria Math" w:eastAsiaTheme="minorEastAsia" w:hAnsi="Cambria Math"/>
+          </w:rPr>
+          <m:t>+</m:t>
+        </m:r>
+        <m:r>
+          <w:rPr>
+            <w:rFonts w:ascii="Cambria Math" w:eastAsiaTheme="minorEastAsia" w:hAnsi="Cambria Math"/>
+          </w:rPr>
+          <m:t>(</m:t>
+        </m:r>
+        <m:r>
+          <w:rPr>
+            <w:rFonts w:ascii="Cambria Math" w:eastAsiaTheme="minorEastAsia" w:hAnsi="Cambria Math"/>
+          </w:rPr>
+          <m:t>100∙agent.credit</m:t>
+        </m:r>
+        <m:r>
+          <w:rPr>
+            <w:rFonts w:ascii="Cambria Math" w:eastAsiaTheme="minorEastAsia" w:hAnsi="Cambria Math"/>
+          </w:rPr>
+          <m:t>)</m:t>
+        </m:r>
+        <m:r>
+          <w:rPr>
+            <w:rFonts w:ascii="Cambria Math" w:eastAsiaTheme="minorEastAsia" w:hAnsi="Cambria Math"/>
+          </w:rPr>
+          <m:t>-dist</m:t>
         </m:r>
       </m:oMath>
+    </w:p>
+    <w:p>
+      <w:pPr>
+        <w:ind w:left="720"/>
+      </w:pPr>
+      <w:r>
+        <w:t>In the first return value, we want to encourage recharging the agent's battery, which happens when we reach a charging station and exchange the agent's credits for battery points. This means we prefer a state in which we have exchanged our credit points for battery points. We also prefer a state in which we are close to a charging station when we can't reach the destination.</w:t>
+      </w:r>
+    </w:p>
+    <w:p>
+      <w:pPr>
+        <w:pStyle w:val="ListParagraph"/>
+      </w:pPr>
+      <w:r>
+        <w:lastRenderedPageBreak/>
+        <w:t>In the second return value, we want to encourage picking up a package. Therefore, when picking up a package, we give a bonus of 100, and we also prefer having more credit points. Therefore, we add the agent's credit points to the return value. However, we want to minimize the distance to the destination, so we subtract the distance from the return value.</w:t>
+      </w:r>
+    </w:p>
+    <w:p>
+      <w:pPr>
+        <w:pStyle w:val="ListParagraph"/>
+      </w:pPr>
+    </w:p>
+    <w:p>
+      <w:pPr>
+        <w:pStyle w:val="ListParagraph"/>
+      </w:pPr>
     </w:p>
     <w:p>
       <w:pPr>
@@ -920,7 +1121,92 @@
       </w:pPr>
     </w:p>
     <w:p>
-      <w:r>
+      <w:pPr>
+        <w:rPr>
+          <w:highlight w:val="yellow"/>
+        </w:rPr>
+      </w:pPr>
+    </w:p>
+    <w:p>
+      <w:pPr>
+        <w:rPr>
+          <w:highlight w:val="yellow"/>
+        </w:rPr>
+      </w:pPr>
+    </w:p>
+    <w:p>
+      <w:pPr>
+        <w:rPr>
+          <w:highlight w:val="yellow"/>
+        </w:rPr>
+      </w:pPr>
+    </w:p>
+    <w:p>
+      <w:pPr>
+        <w:rPr>
+          <w:highlight w:val="yellow"/>
+        </w:rPr>
+      </w:pPr>
+    </w:p>
+    <w:p>
+      <w:pPr>
+        <w:rPr>
+          <w:highlight w:val="yellow"/>
+        </w:rPr>
+      </w:pPr>
+    </w:p>
+    <w:p>
+      <w:pPr>
+        <w:rPr>
+          <w:highlight w:val="yellow"/>
+        </w:rPr>
+      </w:pPr>
+    </w:p>
+    <w:p>
+      <w:pPr>
+        <w:rPr>
+          <w:highlight w:val="yellow"/>
+        </w:rPr>
+      </w:pPr>
+    </w:p>
+    <w:p>
+      <w:pPr>
+        <w:rPr>
+          <w:highlight w:val="yellow"/>
+        </w:rPr>
+      </w:pPr>
+    </w:p>
+    <w:p>
+      <w:pPr>
+        <w:rPr>
+          <w:highlight w:val="yellow"/>
+        </w:rPr>
+      </w:pPr>
+    </w:p>
+    <w:p>
+      <w:pPr>
+        <w:rPr>
+          <w:highlight w:val="yellow"/>
+        </w:rPr>
+      </w:pPr>
+    </w:p>
+    <w:p>
+      <w:pPr>
+        <w:rPr>
+          <w:highlight w:val="yellow"/>
+        </w:rPr>
+      </w:pPr>
+    </w:p>
+    <w:p>
+      <w:pPr>
+        <w:rPr>
+          <w:highlight w:val="yellow"/>
+        </w:rPr>
+      </w:pPr>
+    </w:p>
+    <w:p>
+      <w:r>
+        <w:lastRenderedPageBreak/>
         <w:t xml:space="preserve">Part </w:t>
       </w:r>
       <w:r>
@@ -1245,43 +1531,7 @@
         <w:rPr>
           <w:rFonts w:eastAsiaTheme="minorEastAsia"/>
         </w:rPr>
-        <w:t>” loop we will calculate the minimum value after taking 1 step for each of the adversary agent</w:t>
-      </w:r>
-      <w:r>
-        <w:rPr>
-          <w:rFonts w:eastAsiaTheme="minorEastAsia"/>
-        </w:rPr>
-        <w:t>s</w:t>
-      </w:r>
-      <w:r>
-        <w:rPr>
-          <w:rFonts w:eastAsiaTheme="minorEastAsia"/>
-        </w:rPr>
-        <w:t xml:space="preserve"> and calculate the min value after wards. Such that the minimum value that is calculated takes into account all possible moves by the other agents and picks the one with the minimum value</w:t>
-      </w:r>
-      <w:r>
-        <w:rPr>
-          <w:rFonts w:eastAsiaTheme="minorEastAsia"/>
-        </w:rPr>
-        <w:t xml:space="preserve">, such that our agent takes into account the </w:t>
-      </w:r>
-      <w:r>
-        <w:rPr>
-          <w:rFonts w:eastAsiaTheme="minorEastAsia"/>
-        </w:rPr>
-        <w:t>worst-case</w:t>
-      </w:r>
-      <w:r>
-        <w:rPr>
-          <w:rFonts w:eastAsiaTheme="minorEastAsia"/>
-        </w:rPr>
-        <w:t xml:space="preserve"> scenario.</w:t>
-      </w:r>
-      <w:r>
-        <w:rPr>
-          <w:rFonts w:eastAsiaTheme="minorEastAsia"/>
-        </w:rPr>
-        <w:t xml:space="preserve"> In short, the min-value that we calculated corresponds to a tuple of </w:t>
+        <w:t xml:space="preserve">” loop we will calculate the minimum value after taking 1 step for each of the </w:t>
       </w:r>
       <m:oMath>
         <m:r>
@@ -1295,25 +1545,85 @@
         <w:rPr>
           <w:rFonts w:eastAsiaTheme="minorEastAsia"/>
         </w:rPr>
-        <w:t xml:space="preserve"> moves by other adversaries.</w:t>
-      </w:r>
-      <w:r>
-        <w:rPr>
-          <w:rFonts w:eastAsiaTheme="minorEastAsia"/>
-        </w:rPr>
         <w:t xml:space="preserve"> </w:t>
       </w:r>
       <w:r>
         <w:rPr>
           <w:rFonts w:eastAsiaTheme="minorEastAsia"/>
         </w:rPr>
-        <w:t>T</w:t>
-      </w:r>
-      <w:r>
-        <w:rPr>
-          <w:rFonts w:eastAsiaTheme="minorEastAsia"/>
-        </w:rPr>
-        <w:t xml:space="preserve">o clarify, for each agent, his adversaries are the other </w:t>
+        <w:t>adversary agent</w:t>
+      </w:r>
+      <w:r>
+        <w:rPr>
+          <w:rFonts w:eastAsiaTheme="minorEastAsia"/>
+        </w:rPr>
+        <w:t>s</w:t>
+      </w:r>
+      <w:r>
+        <w:rPr>
+          <w:rFonts w:eastAsiaTheme="minorEastAsia"/>
+        </w:rPr>
+        <w:t xml:space="preserve"> and calculate the mi</w:t>
+      </w:r>
+      <w:r>
+        <w:rPr>
+          <w:rFonts w:eastAsiaTheme="minorEastAsia"/>
+        </w:rPr>
+        <w:t>n-</w:t>
+      </w:r>
+      <w:r>
+        <w:rPr>
+          <w:rFonts w:eastAsiaTheme="minorEastAsia"/>
+        </w:rPr>
+        <w:t>value after wards. Such that the min</w:t>
+      </w:r>
+      <w:r>
+        <w:rPr>
+          <w:rFonts w:eastAsiaTheme="minorEastAsia"/>
+        </w:rPr>
+        <w:t>-</w:t>
+      </w:r>
+      <w:r>
+        <w:rPr>
+          <w:rFonts w:eastAsiaTheme="minorEastAsia"/>
+        </w:rPr>
+        <w:t>value that is calculated takes into account all possible moves by the other agents and picks the one with the minimum</w:t>
+      </w:r>
+      <w:r>
+        <w:rPr>
+          <w:rFonts w:eastAsiaTheme="minorEastAsia"/>
+        </w:rPr>
+        <w:t>-</w:t>
+      </w:r>
+      <w:r>
+        <w:rPr>
+          <w:rFonts w:eastAsiaTheme="minorEastAsia"/>
+        </w:rPr>
+        <w:t>value</w:t>
+      </w:r>
+      <w:r>
+        <w:rPr>
+          <w:rFonts w:eastAsiaTheme="minorEastAsia"/>
+        </w:rPr>
+        <w:t xml:space="preserve">, such that our agent takes into account the </w:t>
+      </w:r>
+      <w:r>
+        <w:rPr>
+          <w:rFonts w:eastAsiaTheme="minorEastAsia"/>
+        </w:rPr>
+        <w:t>worst-case</w:t>
+      </w:r>
+      <w:r>
+        <w:rPr>
+          <w:rFonts w:eastAsiaTheme="minorEastAsia"/>
+        </w:rPr>
+        <w:t xml:space="preserve"> scenario.</w:t>
+      </w:r>
+      <w:r>
+        <w:rPr>
+          <w:rFonts w:eastAsiaTheme="minorEastAsia"/>
+        </w:rPr>
+        <w:t xml:space="preserve"> In short, the min-value that we calculated corresponds to a tuple of </w:t>
       </w:r>
       <m:oMath>
         <m:r>
@@ -1327,6 +1637,38 @@
         <w:rPr>
           <w:rFonts w:eastAsiaTheme="minorEastAsia"/>
         </w:rPr>
+        <w:t xml:space="preserve"> moves by other adversaries.</w:t>
+      </w:r>
+      <w:r>
+        <w:rPr>
+          <w:rFonts w:eastAsiaTheme="minorEastAsia"/>
+        </w:rPr>
+        <w:t xml:space="preserve"> </w:t>
+      </w:r>
+      <w:r>
+        <w:rPr>
+          <w:rFonts w:eastAsiaTheme="minorEastAsia"/>
+        </w:rPr>
+        <w:t>T</w:t>
+      </w:r>
+      <w:r>
+        <w:rPr>
+          <w:rFonts w:eastAsiaTheme="minorEastAsia"/>
+        </w:rPr>
+        <w:t xml:space="preserve">o clarify, for each agent, his adversaries are the other </w:t>
+      </w:r>
+      <m:oMath>
+        <m:r>
+          <w:rPr>
+            <w:rFonts w:ascii="Cambria Math" w:eastAsiaTheme="minorEastAsia" w:hAnsi="Cambria Math"/>
+          </w:rPr>
+          <m:t>K-1</m:t>
+        </m:r>
+      </m:oMath>
+      <w:r>
+        <w:rPr>
+          <w:rFonts w:eastAsiaTheme="minorEastAsia"/>
+        </w:rPr>
         <w:t xml:space="preserve"> agents which differ from agent to agent.</w:t>
       </w:r>
     </w:p>
@@ -1511,6 +1853,7 @@
         <w:t>agent wants the agent next in line to win.</w:t>
       </w:r>
     </w:p>
+    <w:p/>
     <w:p/>
     <w:p/>
     <w:p/>
@@ -1681,24 +2024,43 @@
       </w:r>
     </w:p>
   </w:comment>
+  <w:comment w:id="1" w:author="Salih Hassan" w:date="2023-06-16T13:27:00Z" w:initials="SH">
+    <w:p>
+      <w:pPr>
+        <w:pStyle w:val="CommentText"/>
+      </w:pPr>
+      <w:r>
+        <w:rPr>
+          <w:rStyle w:val="CommentReference"/>
+        </w:rPr>
+        <w:annotationRef/>
+      </w:r>
+      <w:r>
+        <w:t>Check this answer for mistakes</w:t>
+      </w:r>
+    </w:p>
+  </w:comment>
 </w:comments>
 </file>
 
 <file path=word/commentsExtended.xml><?xml version="1.0" encoding="utf-8"?>
 <w15:commentsEx xmlns:wpc="http://schemas.microsoft.com/office/word/2010/wordprocessingCanvas" xmlns:cx="http://schemas.microsoft.com/office/drawing/2014/chartex" xmlns:cx1="http://schemas.microsoft.com/office/drawing/2015/9/8/chartex" xmlns:cx2="http://schemas.microsoft.com/office/drawing/2015/10/21/chartex" xmlns:cx3="http://schemas.microsoft.com/office/drawing/2016/5/9/chartex" xmlns:cx4="http://schemas.microsoft.com/office/drawing/2016/5/10/chartex" xmlns:cx5="http://schemas.microsoft.com/office/drawing/2016/5/11/chartex" xmlns:cx6="http://schemas.microsoft.com/office/drawing/2016/5/12/chartex" xmlns:cx7="http://schemas.microsoft.com/office/drawing/2016/5/13/chartex" xmlns:cx8="http://schemas.microsoft.com/office/drawing/2016/5/14/chartex" xmlns:mc="http://schemas.openxmlformats.org/markup-compatibility/2006" xmlns:aink="http://schemas.microsoft.com/office/drawing/2016/ink" xmlns:am3d="http://schemas.microsoft.com/office/drawing/2017/model3d" xmlns:o="urn:schemas-microsoft-com:office:office" xmlns:oel="http://schemas.microsoft.com/office/2019/extlst" xmlns:r="http://schemas.openxmlformats.org/officeDocument/2006/relationships" xmlns:m="http://schemas.openxmlformats.org/officeDocument/2006/math" xmlns:v="urn:schemas-microsoft-com:vml" xmlns:wp14="http://schemas.microsoft.com/office/word/2010/wordprocessingDrawing" xmlns:wp="http://schemas.openxmlformats.org/drawingml/2006/wordprocessingDrawing" xmlns:w10="urn:schemas-microsoft-com:office:word" xmlns:w="http://schemas.openxmlformats.org/wordprocessingml/2006/main" xmlns:w14="http://schemas.microsoft.com/office/word/2010/wordml" xmlns:w15="http://schemas.microsoft.com/office/word/2012/wordml" xmlns:w16cex="http://schemas.microsoft.com/office/word/2018/wordml/cex" xmlns:w16cid="http://schemas.microsoft.com/office/word/2016/wordml/cid" xmlns:w16="http://schemas.microsoft.com/office/word/2018/wordml" xmlns:w16sdtdh="http://schemas.microsoft.com/office/word/2020/wordml/sdtdatahash" xmlns:w16se="http://schemas.microsoft.com/office/word/2015/wordml/symex" xmlns:wpg="http://schemas.microsoft.com/office/word/2010/wordprocessingGroup" xmlns:wpi="http://schemas.microsoft.com/office/word/2010/wordprocessingInk" xmlns:wne="http://schemas.microsoft.com/office/word/2006/wordml" xmlns:wps="http://schemas.microsoft.com/office/word/2010/wordprocessingShape" mc:Ignorable="w14 w15 w16se w16cid w16 w16cex w16sdtdh wp14">
   <w15:commentEx w15:paraId="3D17E5FF" w15:done="0"/>
+  <w15:commentEx w15:paraId="4D95B026" w15:done="0"/>
 </w15:commentsEx>
 </file>
 
 <file path=word/commentsExtensible.xml><?xml version="1.0" encoding="utf-8"?>
 <w16cex:commentsExtensible xmlns:wpc="http://schemas.microsoft.com/office/word/2010/wordprocessingCanvas" xmlns:cx="http://schemas.microsoft.com/office/drawing/2014/chartex" xmlns:cx1="http://schemas.microsoft.com/office/drawing/2015/9/8/chartex" xmlns:cx2="http://schemas.microsoft.com/office/drawing/2015/10/21/chartex" xmlns:cx3="http://schemas.microsoft.com/office/drawing/2016/5/9/chartex" xmlns:cx4="http://schemas.microsoft.com/office/drawing/2016/5/10/chartex" xmlns:cx5="http://schemas.microsoft.com/office/drawing/2016/5/11/chartex" xmlns:cx6="http://schemas.microsoft.com/office/drawing/2016/5/12/chartex" xmlns:cx7="http://schemas.microsoft.com/office/drawing/2016/5/13/chartex" xmlns:cx8="http://schemas.microsoft.com/office/drawing/2016/5/14/chartex" xmlns:cr="http://schemas.microsoft.com/office/comments/2020/reactions" xmlns:mc="http://schemas.openxmlformats.org/markup-compatibility/2006" xmlns:aink="http://schemas.microsoft.com/office/drawing/2016/ink" xmlns:am3d="http://schemas.microsoft.com/office/drawing/2017/model3d" xmlns:o="urn:schemas-microsoft-com:office:office" xmlns:oel="http://schemas.microsoft.com/office/2019/extlst" xmlns:r="http://schemas.openxmlformats.org/officeDocument/2006/relationships" xmlns:m="http://schemas.openxmlformats.org/officeDocument/2006/math" xmlns:v="urn:schemas-microsoft-com:vml" xmlns:wp14="http://schemas.microsoft.com/office/word/2010/wordprocessingDrawing" xmlns:wp="http://schemas.openxmlformats.org/drawingml/2006/wordprocessingDrawing" xmlns:w10="urn:schemas-microsoft-com:office:word" xmlns:w="http://schemas.openxmlformats.org/wordprocessingml/2006/main" xmlns:w14="http://schemas.microsoft.com/office/word/2010/wordml" xmlns:w15="http://schemas.microsoft.com/office/word/2012/wordml" xmlns:w16cex="http://schemas.microsoft.com/office/word/2018/wordml/cex" xmlns:w16cid="http://schemas.microsoft.com/office/word/2016/wordml/cid" xmlns:w16="http://schemas.microsoft.com/office/word/2018/wordml" xmlns:w16sdtdh="http://schemas.microsoft.com/office/word/2020/wordml/sdtdatahash" xmlns:w16se="http://schemas.microsoft.com/office/word/2015/wordml/symex" xmlns:wpg="http://schemas.microsoft.com/office/word/2010/wordprocessingGroup" xmlns:wpi="http://schemas.microsoft.com/office/word/2010/wordprocessingInk" xmlns:wne="http://schemas.microsoft.com/office/word/2006/wordml" xmlns:wps="http://schemas.microsoft.com/office/word/2010/wordprocessingShape" mc:Ignorable="w14 w15 w16se w16cid w16 w16cex w16sdtdh cr wp14">
   <w16cex:commentExtensible w16cex:durableId="2835B0EC" w16cex:dateUtc="2023-06-15T12:46:00Z"/>
+  <w16cex:commentExtensible w16cex:durableId="2836E1B7" w16cex:dateUtc="2023-06-16T10:27:00Z"/>
 </w16cex:commentsExtensible>
 </file>
 
 <file path=word/commentsIds.xml><?xml version="1.0" encoding="utf-8"?>
 <w16cid:commentsIds xmlns:wpc="http://schemas.microsoft.com/office/word/2010/wordprocessingCanvas" xmlns:cx="http://schemas.microsoft.com/office/drawing/2014/chartex" xmlns:cx1="http://schemas.microsoft.com/office/drawing/2015/9/8/chartex" xmlns:cx2="http://schemas.microsoft.com/office/drawing/2015/10/21/chartex" xmlns:cx3="http://schemas.microsoft.com/office/drawing/2016/5/9/chartex" xmlns:cx4="http://schemas.microsoft.com/office/drawing/2016/5/10/chartex" xmlns:cx5="http://schemas.microsoft.com/office/drawing/2016/5/11/chartex" xmlns:cx6="http://schemas.microsoft.com/office/drawing/2016/5/12/chartex" xmlns:cx7="http://schemas.microsoft.com/office/drawing/2016/5/13/chartex" xmlns:cx8="http://schemas.microsoft.com/office/drawing/2016/5/14/chartex" xmlns:mc="http://schemas.openxmlformats.org/markup-compatibility/2006" xmlns:aink="http://schemas.microsoft.com/office/drawing/2016/ink" xmlns:am3d="http://schemas.microsoft.com/office/drawing/2017/model3d" xmlns:o="urn:schemas-microsoft-com:office:office" xmlns:oel="http://schemas.microsoft.com/office/2019/extlst" xmlns:r="http://schemas.openxmlformats.org/officeDocument/2006/relationships" xmlns:m="http://schemas.openxmlformats.org/officeDocument/2006/math" xmlns:v="urn:schemas-microsoft-com:vml" xmlns:wp14="http://schemas.microsoft.com/office/word/2010/wordprocessingDrawing" xmlns:wp="http://schemas.openxmlformats.org/drawingml/2006/wordprocessingDrawing" xmlns:w10="urn:schemas-microsoft-com:office:word" xmlns:w="http://schemas.openxmlformats.org/wordprocessingml/2006/main" xmlns:w14="http://schemas.microsoft.com/office/word/2010/wordml" xmlns:w15="http://schemas.microsoft.com/office/word/2012/wordml" xmlns:w16cex="http://schemas.microsoft.com/office/word/2018/wordml/cex" xmlns:w16cid="http://schemas.microsoft.com/office/word/2016/wordml/cid" xmlns:w16="http://schemas.microsoft.com/office/word/2018/wordml" xmlns:w16sdtdh="http://schemas.microsoft.com/office/word/2020/wordml/sdtdatahash" xmlns:w16se="http://schemas.microsoft.com/office/word/2015/wordml/symex" xmlns:wpg="http://schemas.microsoft.com/office/word/2010/wordprocessingGroup" xmlns:wpi="http://schemas.microsoft.com/office/word/2010/wordprocessingInk" xmlns:wne="http://schemas.microsoft.com/office/word/2006/wordml" xmlns:wps="http://schemas.microsoft.com/office/word/2010/wordprocessingShape" mc:Ignorable="w14 w15 w16se w16cid w16 w16cex w16sdtdh wp14">
   <w16cid:commentId w16cid:paraId="3D17E5FF" w16cid:durableId="2835B0EC"/>
+  <w16cid:commentId w16cid:paraId="4D95B026" w16cid:durableId="2836E1B7"/>
 </w16cid:commentsIds>
 </file>
 

</xml_diff>

<commit_message>
need to check dry
</commit_message>
<xml_diff>
--- a/HW2_DRY.docx
+++ b/HW2_DRY.docx
@@ -520,11 +520,9 @@
           <w:numId w:val="2"/>
         </w:numPr>
       </w:pPr>
-      <w:proofErr w:type="spellStart"/>
       <w:r>
         <w:t>Env.packages</w:t>
       </w:r>
-      <w:proofErr w:type="spellEnd"/>
     </w:p>
     <w:p>
       <w:pPr>
@@ -534,11 +532,9 @@
           <w:numId w:val="2"/>
         </w:numPr>
       </w:pPr>
-      <w:proofErr w:type="spellStart"/>
       <w:r>
         <w:t>Env.robots</w:t>
       </w:r>
-      <w:proofErr w:type="spellEnd"/>
     </w:p>
     <w:p>
       <w:pPr>
@@ -548,7 +544,6 @@
           <w:numId w:val="2"/>
         </w:numPr>
       </w:pPr>
-      <w:proofErr w:type="spellStart"/>
       <w:r>
         <w:t>Env.charg</w:t>
       </w:r>
@@ -558,22 +553,13 @@
       <w:r>
         <w:t>_stations</w:t>
       </w:r>
-      <w:proofErr w:type="spellEnd"/>
     </w:p>
     <w:p>
       <w:pPr>
         <w:ind w:left="720"/>
       </w:pPr>
       <w:r>
-        <w:t>We’ll find the distance between our agent and the nearest charge station and denote it as “</w:t>
-      </w:r>
-      <w:proofErr w:type="spellStart"/>
-      <w:r>
-        <w:t>closest_station</w:t>
-      </w:r>
-      <w:proofErr w:type="spellEnd"/>
-      <w:r>
-        <w:t>”.</w:t>
+        <w:t>We’ll find the distance between our agent and the nearest charge station and denote it as “closest_station”.</w:t>
       </w:r>
     </w:p>
     <w:p>
@@ -594,106 +580,76 @@
           <w:rPr>
             <w:rFonts w:ascii="Cambria Math" w:hAnsi="Cambria Math"/>
           </w:rPr>
-          <m:t>d</m:t>
-        </m:r>
+          <m:t>dist</m:t>
+        </m:r>
+      </m:oMath>
+      <w:r>
+        <w:t xml:space="preserve"> tiles to pick up a package, therefore we’ll define </w:t>
+      </w:r>
+      <m:oMath>
         <m:r>
           <w:rPr>
             <w:rFonts w:ascii="Cambria Math" w:hAnsi="Cambria Math"/>
           </w:rPr>
-          <m:t>ist</m:t>
+          <m:t>dist</m:t>
         </m:r>
       </m:oMath>
       <w:r>
-        <w:t xml:space="preserve"> tiles to pick up a package, therefore we’ll define </w:t>
+        <w:t xml:space="preserve"> to be:</w:t>
+      </w:r>
+    </w:p>
+    <w:p>
+      <w:pPr>
+        <w:ind w:left="720"/>
+      </w:pPr>
+      <w:r>
+        <w:tab/>
       </w:r>
       <m:oMath>
         <m:r>
           <w:rPr>
             <w:rFonts w:ascii="Cambria Math" w:hAnsi="Cambria Math"/>
           </w:rPr>
-          <m:t>d</m:t>
-        </m:r>
+          <m:t>dist = Manhattan_Distance( agent.position, nearest_package_on_board)</m:t>
+        </m:r>
+      </m:oMath>
+    </w:p>
+    <w:p>
+      <w:pPr>
+        <w:ind w:left="720"/>
+      </w:pPr>
+      <w:r>
+        <w:t>Else</w:t>
+      </w:r>
+      <w:r>
+        <w:t xml:space="preserve"> our agent is already holding a package and we have to we walk at least </w:t>
+      </w:r>
+      <w:r>
+        <w:rPr>
+          <w:rFonts w:eastAsiaTheme="minorEastAsia"/>
+        </w:rPr>
+        <w:t xml:space="preserve">through </w:t>
+      </w:r>
+      <m:oMath>
         <m:r>
           <w:rPr>
             <w:rFonts w:ascii="Cambria Math" w:hAnsi="Cambria Math"/>
           </w:rPr>
-          <m:t>ist</m:t>
+          <m:t>dist</m:t>
         </m:r>
       </m:oMath>
       <w:r>
-        <w:t xml:space="preserve"> to be:</w:t>
-      </w:r>
-    </w:p>
-    <w:p>
-      <w:pPr>
-        <w:ind w:left="720"/>
-      </w:pPr>
-      <w:r>
-        <w:tab/>
+        <w:rPr>
+          <w:rFonts w:eastAsiaTheme="minorEastAsia"/>
+        </w:rPr>
+        <w:t xml:space="preserve"> tiles to deliver it to its destination, therefore we’ll define </w:t>
       </w:r>
       <m:oMath>
         <m:r>
           <w:rPr>
-            <w:rFonts w:ascii="Cambria Math" w:hAnsi="Cambria Math"/>
-          </w:rPr>
-          <m:t>d</m:t>
-        </m:r>
-        <m:r>
-          <w:rPr>
-            <w:rFonts w:ascii="Cambria Math" w:hAnsi="Cambria Math"/>
-          </w:rPr>
-          <m:t>ist = Manhattan_Distance( agent.position, nearest_package_on_board)</m:t>
-        </m:r>
-      </m:oMath>
-    </w:p>
-    <w:p>
-      <w:pPr>
-        <w:ind w:left="720"/>
-      </w:pPr>
-      <w:r>
-        <w:t>Else</w:t>
-      </w:r>
-      <w:r>
-        <w:t xml:space="preserve"> our agent is already holding a package and we have to we walk at least </w:t>
-      </w:r>
-      <w:r>
-        <w:rPr>
-          <w:rFonts w:eastAsiaTheme="minorEastAsia"/>
-        </w:rPr>
-        <w:t xml:space="preserve">through </w:t>
-      </w:r>
-      <m:oMath>
-        <m:r>
-          <w:rPr>
-            <w:rFonts w:ascii="Cambria Math" w:hAnsi="Cambria Math"/>
-          </w:rPr>
-          <m:t>d</m:t>
-        </m:r>
-        <m:r>
-          <w:rPr>
-            <w:rFonts w:ascii="Cambria Math" w:hAnsi="Cambria Math"/>
-          </w:rPr>
-          <m:t>ist</m:t>
-        </m:r>
-      </m:oMath>
-      <w:r>
-        <w:rPr>
-          <w:rFonts w:eastAsiaTheme="minorEastAsia"/>
-        </w:rPr>
-        <w:t xml:space="preserve"> tiles to deliver it to its destination, therefore we’ll define </w:t>
-      </w:r>
-      <m:oMath>
-        <m:r>
-          <w:rPr>
             <w:rFonts w:ascii="Cambria Math" w:eastAsiaTheme="minorEastAsia" w:hAnsi="Cambria Math"/>
           </w:rPr>
-          <m:t>di</m:t>
-        </m:r>
-        <m:r>
-          <w:rPr>
-            <w:rFonts w:ascii="Cambria Math" w:eastAsiaTheme="minorEastAsia" w:hAnsi="Cambria Math"/>
-          </w:rPr>
-          <m:t>st</m:t>
+          <m:t>dist</m:t>
         </m:r>
       </m:oMath>
       <w:r>
@@ -715,19 +671,7 @@
             <w:rPr>
               <w:rFonts w:ascii="Cambria Math" w:hAnsi="Cambria Math"/>
             </w:rPr>
-            <m:t>d</m:t>
-          </m:r>
-          <m:r>
-            <w:rPr>
-              <w:rFonts w:ascii="Cambria Math" w:hAnsi="Cambria Math"/>
-            </w:rPr>
-            <m:t>ist=</m:t>
-          </m:r>
-          <m:r>
-            <w:rPr>
-              <w:rFonts w:ascii="Cambria Math" w:hAnsi="Cambria Math"/>
-            </w:rPr>
-            <m:t>Manhattan_Distance( agent.position, agent.package.destination)</m:t>
+            <m:t>dist=Manhattan_Distance( agent.position, agent.package.destination)</m:t>
           </m:r>
         </m:oMath>
       </m:oMathPara>
@@ -747,25 +691,7 @@
           <w:rPr>
             <w:rFonts w:ascii="Cambria Math" w:hAnsi="Cambria Math"/>
           </w:rPr>
-          <m:t>agent.battery</m:t>
-        </m:r>
-        <m:r>
-          <w:rPr>
-            <w:rFonts w:ascii="Cambria Math" w:hAnsi="Cambria Math"/>
-          </w:rPr>
-          <m:t>&lt;</m:t>
-        </m:r>
-        <m:r>
-          <w:rPr>
-            <w:rFonts w:ascii="Cambria Math" w:hAnsi="Cambria Math"/>
-          </w:rPr>
-          <m:t>d</m:t>
-        </m:r>
-        <m:r>
-          <w:rPr>
-            <w:rFonts w:ascii="Cambria Math" w:hAnsi="Cambria Math"/>
-          </w:rPr>
-          <m:t>ist:</m:t>
+          <m:t>agent.battery&lt;dist:</m:t>
         </m:r>
       </m:oMath>
       <w:r>
@@ -836,19 +762,7 @@
         <w:rPr>
           <w:rFonts w:eastAsiaTheme="minorEastAsia"/>
         </w:rPr>
-        <w:t xml:space="preserve">we have enough battery to deliver / pick up the package therefore, we should head towards the package </w:t>
-      </w:r>
-      <w:r>
-        <w:rPr>
-          <w:rFonts w:eastAsiaTheme="minorEastAsia"/>
-        </w:rPr>
-        <w:t>itself</w:t>
-      </w:r>
-      <w:r>
-        <w:rPr>
-          <w:rFonts w:eastAsiaTheme="minorEastAsia"/>
-        </w:rPr>
-        <w:t xml:space="preserve"> or towards its destination.</w:t>
+        <w:t>we have enough battery to deliver / pick up the package therefore, we should head towards the package itself or towards its destination.</w:t>
       </w:r>
       <w:r>
         <w:rPr>
@@ -876,13 +790,7 @@
           <w:rPr>
             <w:rFonts w:ascii="Cambria Math" w:eastAsiaTheme="minorEastAsia" w:hAnsi="Cambria Math"/>
           </w:rPr>
-          <m:t>(</m:t>
-        </m:r>
-        <m:r>
-          <w:rPr>
-            <w:rFonts w:ascii="Cambria Math" w:eastAsiaTheme="minorEastAsia" w:hAnsi="Cambria Math"/>
-          </w:rPr>
-          <m:t>100∙</m:t>
+          <m:t>(100∙</m:t>
         </m:r>
         <m:sSub>
           <m:sSubPr>
@@ -928,37 +836,7 @@
           <w:rPr>
             <w:rFonts w:ascii="Cambria Math" w:eastAsiaTheme="minorEastAsia" w:hAnsi="Cambria Math"/>
           </w:rPr>
-          <m:t>)</m:t>
-        </m:r>
-        <m:r>
-          <w:rPr>
-            <w:rFonts w:ascii="Cambria Math" w:eastAsiaTheme="minorEastAsia" w:hAnsi="Cambria Math"/>
-          </w:rPr>
-          <m:t>+</m:t>
-        </m:r>
-        <m:r>
-          <w:rPr>
-            <w:rFonts w:ascii="Cambria Math" w:eastAsiaTheme="minorEastAsia" w:hAnsi="Cambria Math"/>
-          </w:rPr>
-          <m:t>(</m:t>
-        </m:r>
-        <m:r>
-          <w:rPr>
-            <w:rFonts w:ascii="Cambria Math" w:eastAsiaTheme="minorEastAsia" w:hAnsi="Cambria Math"/>
-          </w:rPr>
-          <m:t>100∙agent.credit</m:t>
-        </m:r>
-        <m:r>
-          <w:rPr>
-            <w:rFonts w:ascii="Cambria Math" w:eastAsiaTheme="minorEastAsia" w:hAnsi="Cambria Math"/>
-          </w:rPr>
-          <m:t>)</m:t>
-        </m:r>
-        <m:r>
-          <w:rPr>
-            <w:rFonts w:ascii="Cambria Math" w:eastAsiaTheme="minorEastAsia" w:hAnsi="Cambria Math"/>
-          </w:rPr>
-          <m:t>-dist</m:t>
+          <m:t>)+(100∙agent.credit)-dist</m:t>
         </m:r>
       </m:oMath>
     </w:p>
@@ -2154,11 +2032,9 @@
       <w:r>
         <w:t xml:space="preserve"> – </w:t>
       </w:r>
-      <w:proofErr w:type="spellStart"/>
       <w:r>
         <w:t>Expectimax</w:t>
       </w:r>
-      <w:proofErr w:type="spellEnd"/>
       <w:r>
         <w:t>:</w:t>
       </w:r>
@@ -2243,7 +2119,14 @@
             <w:rFonts w:ascii="Cambria Math" w:hAnsi="Cambria Math"/>
             <w:highlight w:val="yellow"/>
           </w:rPr>
-          <m:t>∀s: -1≤h</m:t>
+          <m:t>∀s: -1≤</m:t>
+        </m:r>
+        <m:r>
+          <w:rPr>
+            <w:rFonts w:ascii="Cambria Math" w:hAnsi="Cambria Math"/>
+            <w:highlight w:val="yellow"/>
+          </w:rPr>
+          <m:t>h</m:t>
         </m:r>
         <m:d>
           <m:dPr>
@@ -2416,21 +2299,7 @@
             <w:rFonts w:ascii="Cambria Math" w:eastAsiaTheme="minorEastAsia" w:hAnsi="Cambria Math"/>
             <w:highlight w:val="yellow"/>
           </w:rPr>
-          <m:t>(</m:t>
-        </m:r>
-        <m:r>
-          <w:rPr>
-            <w:rFonts w:ascii="Cambria Math" w:eastAsiaTheme="minorEastAsia" w:hAnsi="Cambria Math"/>
-            <w:highlight w:val="yellow"/>
-          </w:rPr>
-          <m:t>-1</m:t>
-        </m:r>
-        <m:r>
-          <w:rPr>
-            <w:rFonts w:ascii="Cambria Math" w:eastAsiaTheme="minorEastAsia" w:hAnsi="Cambria Math"/>
-            <w:highlight w:val="yellow"/>
-          </w:rPr>
-          <m:t>)</m:t>
+          <m:t>(-1)</m:t>
         </m:r>
       </m:oMath>
       <w:r>
@@ -2589,7 +2458,35 @@
           <w:shd w:val="clear" w:color="auto" w:fill="FFFFFF"/>
         </w:rPr>
         <w:lastRenderedPageBreak/>
-        <w:t xml:space="preserve"> with large branching factor</w:t>
+        <w:t xml:space="preserve">Part E </w:t>
+      </w:r>
+      <w:r>
+        <w:rPr>
+          <w:rFonts w:cstheme="minorHAnsi"/>
+          <w:shd w:val="clear" w:color="auto" w:fill="FFFFFF"/>
+        </w:rPr>
+        <w:t>–</w:t>
+      </w:r>
+      <w:r>
+        <w:rPr>
+          <w:rFonts w:cstheme="minorHAnsi"/>
+          <w:shd w:val="clear" w:color="auto" w:fill="FFFFFF"/>
+        </w:rPr>
+        <w:t xml:space="preserve"> </w:t>
+      </w:r>
+      <w:r>
+        <w:rPr>
+          <w:rFonts w:cstheme="minorHAnsi"/>
+          <w:shd w:val="clear" w:color="auto" w:fill="FFFFFF"/>
+        </w:rPr>
+        <w:t xml:space="preserve">Games </w:t>
+      </w:r>
+      <w:r>
+        <w:rPr>
+          <w:rFonts w:cstheme="minorHAnsi"/>
+          <w:shd w:val="clear" w:color="auto" w:fill="FFFFFF"/>
+        </w:rPr>
+        <w:t>with large branching factor</w:t>
       </w:r>
     </w:p>
     <w:p>
@@ -2625,80 +2522,60 @@
         <w:rPr>
           <w:rFonts w:cstheme="minorHAnsi"/>
         </w:rPr>
-        <w:t xml:space="preserve">Increasing the board size and adding barriers will not add any new operations that we couldn’t perform prior to the change. The only difference being is that now we can’t there are slots that the agent can’t pass through and therefore, in slots near a barrier the number of legal operators will be less depending on how many barriers surround the agent. However, the upper bound on the branching factor still stands as it was before when the agent could perform 7 </w:t>
-      </w:r>
-      <w:r>
-        <w:rPr>
-          <w:rFonts w:cstheme="minorHAnsi"/>
-        </w:rPr>
-        <w:t xml:space="preserve">but he could only perform one of the following 3 at a time </w:t>
+        <w:t xml:space="preserve">Increasing the board size and adding barriers will not add any new operations that we couldn’t perform prior to the change. The only difference being is that now </w:t>
+      </w:r>
+      <w:r>
+        <w:rPr>
+          <w:rFonts w:cstheme="minorHAnsi"/>
+        </w:rPr>
+        <w:t>is that</w:t>
+      </w:r>
+      <w:r>
+        <w:rPr>
+          <w:rFonts w:cstheme="minorHAnsi"/>
+        </w:rPr>
+        <w:t xml:space="preserve"> there are slots that the agent can’t pass through and therefore, in slots near a barrier the number of legal operators will be less depending on how many barriers surround the agent. However, the upper bound on the branching factor still stands as it was before when the agent could perform </w:t>
+      </w:r>
+      <w:r>
+        <w:rPr>
+          <w:rFonts w:cstheme="minorHAnsi"/>
+        </w:rPr>
+        <w:t xml:space="preserve">up to </w:t>
+      </w:r>
+      <w:r>
+        <w:rPr>
+          <w:rFonts w:cstheme="minorHAnsi"/>
+        </w:rPr>
+        <w:t xml:space="preserve">7 </w:t>
+      </w:r>
+      <w:r>
+        <w:rPr>
+          <w:rFonts w:cstheme="minorHAnsi"/>
+        </w:rPr>
+        <w:t>operations</w:t>
+      </w:r>
+      <w:r>
+        <w:rPr>
+          <w:rFonts w:cstheme="minorHAnsi"/>
+        </w:rPr>
+        <w:t>.</w:t>
+      </w:r>
+      <w:r>
+        <w:rPr>
+          <w:rFonts w:cstheme="minorHAnsi"/>
+        </w:rPr>
+        <w:t xml:space="preserve"> In conclusion, </w:t>
       </w:r>
       <m:oMath>
         <m:r>
           <w:rPr>
             <w:rFonts w:ascii="Cambria Math" w:hAnsi="Cambria Math" w:cstheme="minorHAnsi"/>
           </w:rPr>
-          <m:t>{recharge,</m:t>
-        </m:r>
-        <m:r>
-          <w:rPr>
-            <w:rFonts w:ascii="Cambria Math" w:hAnsi="Cambria Math" w:cstheme="minorHAnsi"/>
-          </w:rPr>
-          <m:t xml:space="preserve"> </m:t>
-        </m:r>
-        <m:r>
-          <w:rPr>
-            <w:rFonts w:ascii="Cambria Math" w:hAnsi="Cambria Math" w:cstheme="minorHAnsi"/>
-          </w:rPr>
-          <m:t xml:space="preserve"> pick-up, drop-off}</m:t>
-        </m:r>
-      </m:oMath>
-      <w:r>
-        <w:rPr>
-          <w:rFonts w:cstheme="minorHAnsi"/>
-        </w:rPr>
-        <w:t xml:space="preserve"> such that one</w:t>
-      </w:r>
-      <w:r>
-        <w:rPr>
-          <w:rFonts w:cstheme="minorHAnsi"/>
-        </w:rPr>
-        <w:t xml:space="preserve"> operation</w:t>
-      </w:r>
-      <w:r>
-        <w:rPr>
-          <w:rFonts w:cstheme="minorHAnsi"/>
-        </w:rPr>
-        <w:t xml:space="preserve"> excluded the other 2</w:t>
-      </w:r>
-      <w:r>
-        <w:rPr>
-          <w:rFonts w:cstheme="minorHAnsi"/>
-        </w:rPr>
-        <w:t xml:space="preserve"> which means that at any point in time the agent could perform up to 5 different operations</w:t>
-      </w:r>
-      <w:r>
-        <w:rPr>
-          <w:rFonts w:cstheme="minorHAnsi"/>
-        </w:rPr>
-        <w:t xml:space="preserve">. In summary, </w:t>
-      </w:r>
-      <m:oMath>
-        <m:r>
-          <w:rPr>
-            <w:rFonts w:ascii="Cambria Math" w:hAnsi="Cambria Math" w:cstheme="minorHAnsi"/>
-          </w:rPr>
-          <m:t>b≤</m:t>
-        </m:r>
-        <m:r>
-          <w:rPr>
-            <w:rFonts w:ascii="Cambria Math" w:hAnsi="Cambria Math" w:cstheme="minorHAnsi"/>
-          </w:rPr>
-          <m:t>5</m:t>
-        </m:r>
-        <m:r>
-          <w:rPr>
-            <w:rFonts w:ascii="Cambria Math" w:hAnsi="Cambria Math" w:cstheme="minorHAnsi"/>
+          <m:t>b≤7</m:t>
+        </m:r>
+        <m:r>
+          <w:rPr>
+            <w:rFonts w:ascii="Cambria Math" w:eastAsiaTheme="minorEastAsia" w:hAnsi="Cambria Math" w:cstheme="minorHAnsi"/>
           </w:rPr>
           <m:t>→</m:t>
         </m:r>
@@ -2706,15 +2583,17 @@
           <m:sSubPr>
             <m:ctrlPr>
               <w:rPr>
-                <w:rFonts w:ascii="Cambria Math" w:hAnsi="Cambria Math" w:cstheme="minorHAnsi"/>
+                <w:rFonts w:ascii="Cambria Math" w:eastAsiaTheme="minorEastAsia" w:hAnsi="Cambria Math" w:cstheme="minorHAnsi"/>
                 <w:i/>
+                <w:highlight w:val="green"/>
               </w:rPr>
             </m:ctrlPr>
           </m:sSubPr>
           <m:e>
             <m:r>
               <w:rPr>
-                <w:rFonts w:ascii="Cambria Math" w:hAnsi="Cambria Math" w:cstheme="minorHAnsi"/>
+                <w:rFonts w:ascii="Cambria Math" w:eastAsiaTheme="minorEastAsia" w:hAnsi="Cambria Math" w:cstheme="minorHAnsi"/>
+                <w:highlight w:val="green"/>
               </w:rPr>
               <m:t>b</m:t>
             </m:r>
@@ -2722,7 +2601,8 @@
           <m:sub>
             <m:r>
               <w:rPr>
-                <w:rFonts w:ascii="Cambria Math" w:hAnsi="Cambria Math" w:cstheme="minorHAnsi"/>
+                <w:rFonts w:ascii="Cambria Math" w:eastAsiaTheme="minorEastAsia" w:hAnsi="Cambria Math" w:cstheme="minorHAnsi"/>
+                <w:highlight w:val="green"/>
               </w:rPr>
               <m:t>worst-case</m:t>
             </m:r>
@@ -2730,20 +2610,16 @@
         </m:sSub>
         <m:r>
           <w:rPr>
-            <w:rFonts w:ascii="Cambria Math" w:hAnsi="Cambria Math" w:cstheme="minorHAnsi"/>
-          </w:rPr>
-          <m:t>=</m:t>
-        </m:r>
-        <m:r>
-          <w:rPr>
-            <w:rFonts w:ascii="Cambria Math" w:hAnsi="Cambria Math" w:cstheme="minorHAnsi"/>
-          </w:rPr>
-          <m:t>5</m:t>
+            <w:rFonts w:ascii="Cambria Math" w:eastAsiaTheme="minorEastAsia" w:hAnsi="Cambria Math" w:cstheme="minorHAnsi"/>
+            <w:highlight w:val="green"/>
+          </w:rPr>
+          <m:t>=7</m:t>
         </m:r>
       </m:oMath>
       <w:r>
         <w:rPr>
           <w:rFonts w:eastAsiaTheme="minorEastAsia" w:cstheme="minorHAnsi"/>
+          <w:highlight w:val="green"/>
         </w:rPr>
         <w:t>.</w:t>
       </w:r>
@@ -2802,13 +2678,145 @@
         <w:rPr>
           <w:rFonts w:eastAsiaTheme="minorEastAsia" w:cstheme="minorHAnsi"/>
         </w:rPr>
-        <w:t xml:space="preserve"> is dependent on whether the robots are holding packages or not, and whether they are standing in a slot that’s designated to delivering packages.</w:t>
-      </w:r>
-      <w:r>
-        <w:rPr>
-          <w:rFonts w:eastAsiaTheme="minorEastAsia" w:cstheme="minorHAnsi"/>
-        </w:rPr>
-        <w:t xml:space="preserve"> There are 2 charging stations, 2 agent</w:t>
+        <w:t xml:space="preserve"> is dependent on whether the robots are holding packages or not, and </w:t>
+      </w:r>
+      <w:r>
+        <w:rPr>
+          <w:rFonts w:eastAsiaTheme="minorEastAsia" w:cstheme="minorHAnsi"/>
+        </w:rPr>
+        <w:t>which slot the robot is standing on</w:t>
+      </w:r>
+      <w:r>
+        <w:rPr>
+          <w:rFonts w:eastAsiaTheme="minorEastAsia" w:cstheme="minorHAnsi"/>
+        </w:rPr>
+        <w:t>.</w:t>
+      </w:r>
+      <w:r>
+        <w:rPr>
+          <w:rFonts w:eastAsiaTheme="minorEastAsia" w:cstheme="minorHAnsi"/>
+        </w:rPr>
+        <w:t xml:space="preserve"> There are 2 charging stations</w:t>
+      </w:r>
+      <w:r>
+        <w:rPr>
+          <w:rFonts w:eastAsiaTheme="minorEastAsia" w:cstheme="minorHAnsi"/>
+        </w:rPr>
+        <w:t xml:space="preserve"> </w:t>
+      </w:r>
+      <w:r>
+        <w:rPr>
+          <w:rFonts w:eastAsiaTheme="minorEastAsia" w:cstheme="minorHAnsi"/>
+        </w:rPr>
+        <w:t>on the board therefore, there will always be 2 slots that are taken</w:t>
+      </w:r>
+      <w:r>
+        <w:rPr>
+          <w:rFonts w:eastAsiaTheme="minorEastAsia" w:cstheme="minorHAnsi"/>
+        </w:rPr>
+        <w:t>.</w:t>
+      </w:r>
+      <w:r>
+        <w:rPr>
+          <w:rFonts w:eastAsiaTheme="minorEastAsia" w:cstheme="minorHAnsi"/>
+        </w:rPr>
+        <w:t xml:space="preserve"> In addition to that, </w:t>
+      </w:r>
+      <w:r>
+        <w:rPr>
+          <w:rFonts w:eastAsiaTheme="minorEastAsia" w:cstheme="minorHAnsi"/>
+        </w:rPr>
+        <w:t xml:space="preserve">if the robots aren’t holding packages there </w:t>
+      </w:r>
+      <w:r>
+        <w:rPr>
+          <w:rFonts w:eastAsiaTheme="minorEastAsia" w:cstheme="minorHAnsi"/>
+        </w:rPr>
+        <w:t>is at least</w:t>
+      </w:r>
+      <w:r>
+        <w:rPr>
+          <w:rFonts w:eastAsiaTheme="minorEastAsia" w:cstheme="minorHAnsi"/>
+        </w:rPr>
+        <w:t xml:space="preserve"> </w:t>
+      </w:r>
+      <w:r>
+        <w:rPr>
+          <w:rFonts w:eastAsiaTheme="minorEastAsia" w:cstheme="minorHAnsi"/>
+        </w:rPr>
+        <w:t xml:space="preserve">1 slot </w:t>
+      </w:r>
+      <w:r>
+        <w:rPr>
+          <w:rFonts w:eastAsiaTheme="minorEastAsia" w:cstheme="minorHAnsi"/>
+        </w:rPr>
+        <w:t xml:space="preserve">that </w:t>
+      </w:r>
+      <w:r>
+        <w:rPr>
+          <w:rFonts w:eastAsiaTheme="minorEastAsia" w:cstheme="minorHAnsi"/>
+        </w:rPr>
+        <w:t>is</w:t>
+      </w:r>
+      <w:r>
+        <w:rPr>
+          <w:rFonts w:eastAsiaTheme="minorEastAsia" w:cstheme="minorHAnsi"/>
+        </w:rPr>
+        <w:t xml:space="preserve"> taken by the packages, </w:t>
+      </w:r>
+      <w:r>
+        <w:rPr>
+          <w:rFonts w:eastAsiaTheme="minorEastAsia" w:cstheme="minorHAnsi"/>
+        </w:rPr>
+        <w:t>The destination of a package could be the same as its point of origin</w:t>
+      </w:r>
+      <w:r>
+        <w:rPr>
+          <w:rFonts w:eastAsiaTheme="minorEastAsia" w:cstheme="minorHAnsi"/>
+        </w:rPr>
+        <w:t xml:space="preserve"> or on top of a chargin</w:t>
+      </w:r>
+      <w:r>
+        <w:rPr>
+          <w:rFonts w:eastAsiaTheme="minorEastAsia" w:cstheme="minorHAnsi"/>
+        </w:rPr>
+        <w:t>g station</w:t>
+      </w:r>
+      <w:r>
+        <w:rPr>
+          <w:rFonts w:eastAsiaTheme="minorEastAsia" w:cstheme="minorHAnsi"/>
+        </w:rPr>
+        <w:t>.</w:t>
+      </w:r>
+      <w:r>
+        <w:rPr>
+          <w:rFonts w:eastAsiaTheme="minorEastAsia" w:cstheme="minorHAnsi"/>
+        </w:rPr>
+        <w:t xml:space="preserve"> </w:t>
+      </w:r>
+      <w:r>
+        <w:rPr>
+          <w:rFonts w:eastAsiaTheme="minorEastAsia" w:cstheme="minorHAnsi"/>
+        </w:rPr>
+        <w:t>T</w:t>
+      </w:r>
+      <w:r>
+        <w:rPr>
+          <w:rFonts w:eastAsiaTheme="minorEastAsia" w:cstheme="minorHAnsi"/>
+        </w:rPr>
+        <w:t xml:space="preserve">he worst-case scenario for the branching factor is when </w:t>
+      </w:r>
+      <w:r>
+        <w:rPr>
+          <w:rFonts w:eastAsiaTheme="minorEastAsia" w:cstheme="minorHAnsi"/>
+        </w:rPr>
+        <w:t>one of the</w:t>
+      </w:r>
+      <w:r>
+        <w:rPr>
+          <w:rFonts w:eastAsiaTheme="minorEastAsia" w:cstheme="minorHAnsi"/>
+        </w:rPr>
+        <w:t xml:space="preserve"> agent</w:t>
       </w:r>
       <w:r>
         <w:rPr>
@@ -2820,25 +2828,91 @@
         <w:rPr>
           <w:rFonts w:eastAsiaTheme="minorEastAsia" w:cstheme="minorHAnsi"/>
         </w:rPr>
-        <w:t xml:space="preserve"> so that</w:t>
-      </w:r>
-      <w:r>
-        <w:rPr>
-          <w:rFonts w:eastAsiaTheme="minorEastAsia" w:cstheme="minorHAnsi"/>
-        </w:rPr>
-        <w:t>’s a total of 4 slots that will always be taken on the board.</w:t>
-      </w:r>
-      <w:r>
-        <w:rPr>
-          <w:rFonts w:eastAsiaTheme="minorEastAsia" w:cstheme="minorHAnsi"/>
-        </w:rPr>
-        <w:t xml:space="preserve"> In addition to that, </w:t>
-      </w:r>
-      <w:r>
-        <w:rPr>
-          <w:rFonts w:eastAsiaTheme="minorEastAsia" w:cstheme="minorHAnsi"/>
-        </w:rPr>
-        <w:t>if the robots aren’t holding packages there are 2 slots that are taken by the packages, and if they’re not standing on top of slots designated to delivering packages those are another 2 taken for delivering packages.</w:t>
+        <w:t xml:space="preserve"> is</w:t>
+      </w:r>
+      <w:r>
+        <w:rPr>
+          <w:rFonts w:eastAsiaTheme="minorEastAsia" w:cstheme="minorHAnsi"/>
+        </w:rPr>
+        <w:t xml:space="preserve"> holding a package and standing on top of </w:t>
+      </w:r>
+      <w:r>
+        <w:rPr>
+          <w:rFonts w:eastAsiaTheme="minorEastAsia" w:cstheme="minorHAnsi"/>
+        </w:rPr>
+        <w:t>the delivery location</w:t>
+      </w:r>
+      <w:r>
+        <w:rPr>
+          <w:rFonts w:eastAsiaTheme="minorEastAsia" w:cstheme="minorHAnsi"/>
+        </w:rPr>
+        <w:t xml:space="preserve"> which also houses a charging station</w:t>
+      </w:r>
+      <w:r>
+        <w:rPr>
+          <w:rFonts w:eastAsiaTheme="minorEastAsia" w:cstheme="minorHAnsi"/>
+        </w:rPr>
+        <w:t xml:space="preserve"> and </w:t>
+      </w:r>
+      <w:r>
+        <w:rPr>
+          <w:rFonts w:eastAsiaTheme="minorEastAsia" w:cstheme="minorHAnsi"/>
+        </w:rPr>
+        <w:t>the other</w:t>
+      </w:r>
+      <w:r>
+        <w:rPr>
+          <w:rFonts w:eastAsiaTheme="minorEastAsia" w:cstheme="minorHAnsi"/>
+        </w:rPr>
+        <w:t xml:space="preserve"> package</w:t>
+      </w:r>
+      <w:r>
+        <w:rPr>
+          <w:rFonts w:eastAsiaTheme="minorEastAsia" w:cstheme="minorHAnsi"/>
+        </w:rPr>
+        <w:t>. While the other agent is standing on top of the other charging station package</w:t>
+      </w:r>
+      <w:r>
+        <w:rPr>
+          <w:rFonts w:eastAsiaTheme="minorEastAsia" w:cstheme="minorHAnsi"/>
+        </w:rPr>
+        <w:t>-</w:t>
+      </w:r>
+      <w:r>
+        <w:rPr>
+          <w:rFonts w:eastAsiaTheme="minorEastAsia" w:cstheme="minorHAnsi"/>
+        </w:rPr>
+        <w:t>less</w:t>
+      </w:r>
+      <w:r>
+        <w:rPr>
+          <w:rFonts w:eastAsiaTheme="minorEastAsia" w:cstheme="minorHAnsi"/>
+        </w:rPr>
+        <w:t>,</w:t>
+      </w:r>
+      <w:r>
+        <w:rPr>
+          <w:rFonts w:eastAsiaTheme="minorEastAsia" w:cstheme="minorHAnsi"/>
+        </w:rPr>
+        <w:t xml:space="preserve"> in which case there are only </w:t>
+      </w:r>
+      <w:r>
+        <w:rPr>
+          <w:rFonts w:eastAsiaTheme="minorEastAsia" w:cstheme="minorHAnsi"/>
+        </w:rPr>
+        <w:t>2</w:t>
+      </w:r>
+      <w:r>
+        <w:rPr>
+          <w:rFonts w:eastAsiaTheme="minorEastAsia" w:cstheme="minorHAnsi"/>
+        </w:rPr>
+        <w:t xml:space="preserve"> slots that are taken on the board</w:t>
+      </w:r>
+      <w:r>
+        <w:rPr>
+          <w:rFonts w:eastAsiaTheme="minorEastAsia" w:cstheme="minorHAnsi"/>
+        </w:rPr>
+        <w:t>.</w:t>
       </w:r>
       <w:r>
         <w:rPr>
@@ -2850,116 +2924,22 @@
         <w:rPr>
           <w:rFonts w:eastAsiaTheme="minorEastAsia" w:cstheme="minorHAnsi"/>
         </w:rPr>
-        <w:t xml:space="preserve">However, the worst-case scenario for the branching factor is when both agents are holding a package and standing on top of </w:t>
-      </w:r>
-      <w:r>
-        <w:rPr>
-          <w:rFonts w:eastAsiaTheme="minorEastAsia" w:cstheme="minorHAnsi"/>
-        </w:rPr>
-        <w:t>the delivery location</w:t>
-      </w:r>
-      <w:r>
-        <w:rPr>
-          <w:rFonts w:eastAsiaTheme="minorEastAsia" w:cstheme="minorHAnsi"/>
-        </w:rPr>
-        <w:t>, in which case there are only 4 slots that are taken on the board</w:t>
-      </w:r>
-      <w:r>
-        <w:rPr>
-          <w:rFonts w:eastAsiaTheme="minorEastAsia" w:cstheme="minorHAnsi"/>
-        </w:rPr>
-        <w:t xml:space="preserve">. Therefore, the agent can place a block on top of </w:t>
+        <w:t xml:space="preserve">Therefore, the </w:t>
+      </w:r>
+      <w:r>
+        <w:rPr>
+          <w:rFonts w:eastAsiaTheme="minorEastAsia" w:cstheme="minorHAnsi"/>
+        </w:rPr>
+        <w:t xml:space="preserve">first </w:t>
+      </w:r>
+      <w:r>
+        <w:rPr>
+          <w:rFonts w:eastAsiaTheme="minorEastAsia" w:cstheme="minorHAnsi"/>
+        </w:rPr>
+        <w:t xml:space="preserve">agent can place a block on top of </w:t>
       </w:r>
       <w:bookmarkStart w:id="2" w:name="_Hlk137905995"/>
       <m:oMath>
-        <m:r>
-          <w:rPr>
-            <w:rFonts w:ascii="Cambria Math" w:eastAsiaTheme="minorEastAsia" w:hAnsi="Cambria Math" w:cstheme="minorHAnsi"/>
-          </w:rPr>
-          <m:t>(</m:t>
-        </m:r>
-        <m:sSup>
-          <m:sSupPr>
-            <m:ctrlPr>
-              <w:rPr>
-                <w:rFonts w:ascii="Cambria Math" w:eastAsiaTheme="minorEastAsia" w:hAnsi="Cambria Math" w:cstheme="minorHAnsi"/>
-                <w:i/>
-              </w:rPr>
-            </m:ctrlPr>
-          </m:sSupPr>
-          <m:e>
-            <m:r>
-              <w:rPr>
-                <w:rFonts w:ascii="Cambria Math" w:eastAsiaTheme="minorEastAsia" w:hAnsi="Cambria Math" w:cstheme="minorHAnsi"/>
-              </w:rPr>
-              <m:t>boardsize</m:t>
-            </m:r>
-          </m:e>
-          <m:sup>
-            <m:r>
-              <w:rPr>
-                <w:rFonts w:ascii="Cambria Math" w:eastAsiaTheme="minorEastAsia" w:hAnsi="Cambria Math" w:cstheme="minorHAnsi"/>
-              </w:rPr>
-              <m:t>2</m:t>
-            </m:r>
-          </m:sup>
-        </m:sSup>
-        <m:r>
-          <w:rPr>
-            <w:rFonts w:ascii="Cambria Math" w:eastAsiaTheme="minorEastAsia" w:hAnsi="Cambria Math" w:cstheme="minorHAnsi"/>
-          </w:rPr>
-          <m:t>-4)</m:t>
-        </m:r>
-      </m:oMath>
-      <w:bookmarkEnd w:id="2"/>
-      <w:r>
-        <w:rPr>
-          <w:rFonts w:eastAsiaTheme="minorEastAsia" w:cstheme="minorHAnsi"/>
-        </w:rPr>
-        <w:t xml:space="preserve"> other slots but he can also perform 5 of the original operations (</w:t>
-      </w:r>
-      <m:oMath>
-        <m:r>
-          <w:rPr>
-            <w:rFonts w:ascii="Cambria Math" w:eastAsiaTheme="minorEastAsia" w:hAnsi="Cambria Math" w:cstheme="minorHAnsi"/>
-          </w:rPr>
-          <m:t>drop-off,left,right,up,down)</m:t>
-        </m:r>
-      </m:oMath>
-      <w:r>
-        <w:rPr>
-          <w:rFonts w:eastAsiaTheme="minorEastAsia" w:cstheme="minorHAnsi"/>
-        </w:rPr>
-        <w:t>. In summary, the new branching factor stands at:</w:t>
-      </w:r>
-    </w:p>
-    <w:p>
-      <w:pPr>
-        <w:pStyle w:val="ListParagraph"/>
-        <w:ind w:left="1080"/>
-        <w:rPr>
-          <w:rFonts w:eastAsiaTheme="minorEastAsia" w:cstheme="minorHAnsi"/>
-        </w:rPr>
-      </w:pPr>
-      <w:r>
-        <w:rPr>
-          <w:rFonts w:eastAsiaTheme="minorEastAsia" w:cstheme="minorHAnsi"/>
-        </w:rPr>
-        <w:t xml:space="preserve"> </w:t>
-      </w:r>
-      <m:oMath>
-        <m:r>
-          <w:rPr>
-            <w:rFonts w:ascii="Cambria Math" w:eastAsiaTheme="minorEastAsia" w:hAnsi="Cambria Math" w:cstheme="minorHAnsi"/>
-          </w:rPr>
-          <m:t>b=</m:t>
-        </m:r>
-        <m:r>
-          <w:rPr>
-            <w:rFonts w:ascii="Cambria Math" w:eastAsiaTheme="minorEastAsia" w:hAnsi="Cambria Math" w:cstheme="minorHAnsi"/>
-          </w:rPr>
-          <m:t>5+</m:t>
-        </m:r>
         <m:d>
           <m:dPr>
             <m:ctrlPr>
@@ -3000,7 +2980,160 @@
               <w:rPr>
                 <w:rFonts w:ascii="Cambria Math" w:eastAsiaTheme="minorEastAsia" w:hAnsi="Cambria Math" w:cstheme="minorHAnsi"/>
               </w:rPr>
-              <m:t>-4</m:t>
+              <m:t>-2</m:t>
+            </m:r>
+          </m:e>
+        </m:d>
+      </m:oMath>
+      <w:bookmarkEnd w:id="2"/>
+      <w:r>
+        <w:rPr>
+          <w:rFonts w:eastAsiaTheme="minorEastAsia" w:cstheme="minorHAnsi"/>
+        </w:rPr>
+        <w:t xml:space="preserve"> other slots but he can also perform </w:t>
+      </w:r>
+      <w:r>
+        <w:rPr>
+          <w:rFonts w:eastAsiaTheme="minorEastAsia" w:cstheme="minorHAnsi"/>
+        </w:rPr>
+        <w:t xml:space="preserve">the 7 original </w:t>
+      </w:r>
+      <w:r>
+        <w:rPr>
+          <w:rFonts w:eastAsiaTheme="minorEastAsia" w:cstheme="minorHAnsi"/>
+        </w:rPr>
+        <w:t xml:space="preserve">operations </w:t>
+      </w:r>
+      <w:r>
+        <w:rPr>
+          <w:rFonts w:eastAsiaTheme="minorEastAsia" w:cstheme="minorHAnsi"/>
+        </w:rPr>
+        <w:t>{</w:t>
+      </w:r>
+      <m:oMath>
+        <m:r>
+          <w:rPr>
+            <w:rFonts w:ascii="Cambria Math" w:eastAsiaTheme="minorEastAsia" w:hAnsi="Cambria Math" w:cstheme="minorHAnsi"/>
+          </w:rPr>
+          <m:t>drop-off,left,right,up,down</m:t>
+        </m:r>
+        <m:r>
+          <w:rPr>
+            <w:rFonts w:ascii="Cambria Math" w:eastAsiaTheme="minorEastAsia" w:hAnsi="Cambria Math" w:cstheme="minorHAnsi"/>
+          </w:rPr>
+          <m:t>,</m:t>
+        </m:r>
+      </m:oMath>
+    </w:p>
+    <w:p>
+      <w:pPr>
+        <w:pStyle w:val="ListParagraph"/>
+        <w:ind w:left="1080"/>
+        <w:rPr>
+          <w:rFonts w:cstheme="minorHAnsi"/>
+        </w:rPr>
+      </w:pPr>
+      <m:oMath>
+        <m:r>
+          <w:rPr>
+            <w:rFonts w:ascii="Cambria Math" w:eastAsiaTheme="minorEastAsia" w:hAnsi="Cambria Math" w:cstheme="minorHAnsi"/>
+          </w:rPr>
+          <m:t>pick-up,recharge</m:t>
+        </m:r>
+        <m:r>
+          <w:rPr>
+            <w:rFonts w:ascii="Cambria Math" w:eastAsiaTheme="minorEastAsia" w:hAnsi="Cambria Math" w:cstheme="minorHAnsi"/>
+          </w:rPr>
+          <m:t>}</m:t>
+        </m:r>
+      </m:oMath>
+      <w:r>
+        <w:rPr>
+          <w:rFonts w:eastAsiaTheme="minorEastAsia" w:cstheme="minorHAnsi"/>
+        </w:rPr>
+        <w:t>. In summary, the new branching factor stands at:</w:t>
+      </w:r>
+    </w:p>
+    <w:p>
+      <w:pPr>
+        <w:pStyle w:val="ListParagraph"/>
+        <w:ind w:left="1080"/>
+        <w:rPr>
+          <w:rFonts w:eastAsiaTheme="minorEastAsia" w:cstheme="minorHAnsi"/>
+        </w:rPr>
+      </w:pPr>
+      <w:r>
+        <w:rPr>
+          <w:rFonts w:eastAsiaTheme="minorEastAsia" w:cstheme="minorHAnsi"/>
+        </w:rPr>
+        <w:t xml:space="preserve"> </w:t>
+      </w:r>
+      <m:oMath>
+        <m:r>
+          <w:rPr>
+            <w:rFonts w:ascii="Cambria Math" w:eastAsiaTheme="minorEastAsia" w:hAnsi="Cambria Math" w:cstheme="minorHAnsi"/>
+          </w:rPr>
+          <m:t>b=</m:t>
+        </m:r>
+        <m:r>
+          <w:rPr>
+            <w:rFonts w:ascii="Cambria Math" w:eastAsiaTheme="minorEastAsia" w:hAnsi="Cambria Math" w:cstheme="minorHAnsi"/>
+          </w:rPr>
+          <m:t>7</m:t>
+        </m:r>
+        <m:r>
+          <w:rPr>
+            <w:rFonts w:ascii="Cambria Math" w:eastAsiaTheme="minorEastAsia" w:hAnsi="Cambria Math" w:cstheme="minorHAnsi"/>
+          </w:rPr>
+          <m:t>+</m:t>
+        </m:r>
+        <m:d>
+          <m:dPr>
+            <m:ctrlPr>
+              <w:rPr>
+                <w:rFonts w:ascii="Cambria Math" w:eastAsiaTheme="minorEastAsia" w:hAnsi="Cambria Math" w:cstheme="minorHAnsi"/>
+                <w:i/>
+              </w:rPr>
+            </m:ctrlPr>
+          </m:dPr>
+          <m:e>
+            <m:sSup>
+              <m:sSupPr>
+                <m:ctrlPr>
+                  <w:rPr>
+                    <w:rFonts w:ascii="Cambria Math" w:eastAsiaTheme="minorEastAsia" w:hAnsi="Cambria Math" w:cstheme="minorHAnsi"/>
+                    <w:i/>
+                  </w:rPr>
+                </m:ctrlPr>
+              </m:sSupPr>
+              <m:e>
+                <m:r>
+                  <w:rPr>
+                    <w:rFonts w:ascii="Cambria Math" w:eastAsiaTheme="minorEastAsia" w:hAnsi="Cambria Math" w:cstheme="minorHAnsi"/>
+                  </w:rPr>
+                  <m:t>boardsize</m:t>
+                </m:r>
+              </m:e>
+              <m:sup>
+                <m:r>
+                  <w:rPr>
+                    <w:rFonts w:ascii="Cambria Math" w:eastAsiaTheme="minorEastAsia" w:hAnsi="Cambria Math" w:cstheme="minorHAnsi"/>
+                  </w:rPr>
+                  <m:t>2</m:t>
+                </m:r>
+              </m:sup>
+            </m:sSup>
+            <m:r>
+              <w:rPr>
+                <w:rFonts w:ascii="Cambria Math" w:eastAsiaTheme="minorEastAsia" w:hAnsi="Cambria Math" w:cstheme="minorHAnsi"/>
+              </w:rPr>
+              <m:t>-</m:t>
+            </m:r>
+            <m:r>
+              <w:rPr>
+                <w:rFonts w:ascii="Cambria Math" w:eastAsiaTheme="minorEastAsia" w:hAnsi="Cambria Math" w:cstheme="minorHAnsi"/>
+              </w:rPr>
+              <m:t>2</m:t>
             </m:r>
           </m:e>
         </m:d>
@@ -3040,7 +3173,13 @@
           <w:rPr>
             <w:rFonts w:ascii="Cambria Math" w:eastAsiaTheme="minorEastAsia" w:hAnsi="Cambria Math" w:cstheme="minorHAnsi"/>
           </w:rPr>
-          <m:t>+1</m:t>
+          <m:t>+</m:t>
+        </m:r>
+        <m:r>
+          <w:rPr>
+            <w:rFonts w:ascii="Cambria Math" w:eastAsiaTheme="minorEastAsia" w:hAnsi="Cambria Math" w:cstheme="minorHAnsi"/>
+          </w:rPr>
+          <m:t>5</m:t>
         </m:r>
       </m:oMath>
       <w:r>
@@ -3054,7 +3193,19 @@
           <w:rPr>
             <w:rFonts w:ascii="Cambria Math" w:eastAsiaTheme="minorEastAsia" w:hAnsi="Cambria Math" w:cstheme="minorHAnsi"/>
           </w:rPr>
-          <m:t xml:space="preserve">boardsize = 8 </m:t>
+          <m:t xml:space="preserve">boardsize = </m:t>
+        </m:r>
+        <m:r>
+          <w:rPr>
+            <w:rFonts w:ascii="Cambria Math" w:eastAsiaTheme="minorEastAsia" w:hAnsi="Cambria Math" w:cstheme="minorHAnsi"/>
+          </w:rPr>
+          <m:t>5</m:t>
+        </m:r>
+        <m:r>
+          <w:rPr>
+            <w:rFonts w:ascii="Cambria Math" w:eastAsiaTheme="minorEastAsia" w:hAnsi="Cambria Math" w:cstheme="minorHAnsi"/>
+          </w:rPr>
+          <m:t xml:space="preserve"> </m:t>
         </m:r>
       </m:oMath>
       <w:r>
@@ -3070,6 +3221,7 @@
               <w:rPr>
                 <w:rFonts w:ascii="Cambria Math" w:eastAsiaTheme="minorEastAsia" w:hAnsi="Cambria Math" w:cstheme="minorHAnsi"/>
                 <w:i/>
+                <w:highlight w:val="green"/>
               </w:rPr>
             </m:ctrlPr>
           </m:sSubPr>
@@ -3077,6 +3229,7 @@
             <m:r>
               <w:rPr>
                 <w:rFonts w:ascii="Cambria Math" w:eastAsiaTheme="minorEastAsia" w:hAnsi="Cambria Math" w:cstheme="minorHAnsi"/>
+                <w:highlight w:val="green"/>
               </w:rPr>
               <m:t>b</m:t>
             </m:r>
@@ -3085,6 +3238,7 @@
             <m:r>
               <w:rPr>
                 <w:rFonts w:ascii="Cambria Math" w:eastAsiaTheme="minorEastAsia" w:hAnsi="Cambria Math" w:cstheme="minorHAnsi"/>
+                <w:highlight w:val="green"/>
               </w:rPr>
               <m:t>worst-case</m:t>
             </m:r>
@@ -3093,13 +3247,22 @@
         <m:r>
           <w:rPr>
             <w:rFonts w:ascii="Cambria Math" w:eastAsiaTheme="minorEastAsia" w:hAnsi="Cambria Math" w:cstheme="minorHAnsi"/>
-          </w:rPr>
-          <m:t>=65</m:t>
+            <w:highlight w:val="green"/>
+          </w:rPr>
+          <m:t>=</m:t>
+        </m:r>
+        <m:r>
+          <w:rPr>
+            <w:rFonts w:ascii="Cambria Math" w:eastAsiaTheme="minorEastAsia" w:hAnsi="Cambria Math" w:cstheme="minorHAnsi"/>
+            <w:highlight w:val="green"/>
+          </w:rPr>
+          <m:t>30</m:t>
         </m:r>
       </m:oMath>
       <w:r>
         <w:rPr>
           <w:rFonts w:eastAsiaTheme="minorEastAsia" w:cstheme="minorHAnsi"/>
+          <w:highlight w:val="green"/>
         </w:rPr>
         <w:t>.</w:t>
       </w:r>
@@ -3128,7 +3291,13 @@
         <w:rPr>
           <w:rFonts w:cstheme="minorHAnsi"/>
         </w:rPr>
-        <w:t>Implemented the second change for the environment:</w:t>
+        <w:t>Implemente</w:t>
+      </w:r>
+      <w:r>
+        <w:rPr>
+          <w:rFonts w:cstheme="minorHAnsi"/>
+        </w:rPr>
+        <w:t>d the second change for the environment:</w:t>
       </w:r>
     </w:p>
     <w:p>
@@ -3146,7 +3315,19 @@
         <w:rPr>
           <w:rFonts w:cstheme="minorHAnsi"/>
         </w:rPr>
-        <w:t xml:space="preserve">Yes, we can use alpha-beta pruning </w:t>
+        <w:t xml:space="preserve">Yes, we can use </w:t>
+      </w:r>
+      <w:r>
+        <w:rPr>
+          <w:rFonts w:cstheme="minorHAnsi"/>
+        </w:rPr>
+        <w:t>the Improved-Greedy algorithm</w:t>
+      </w:r>
+      <w:r>
+        <w:rPr>
+          <w:rFonts w:cstheme="minorHAnsi"/>
+        </w:rPr>
+        <w:t xml:space="preserve"> </w:t>
       </w:r>
       <w:r>
         <w:rPr>
@@ -3212,7 +3393,7 @@
         <w:rPr>
           <w:rFonts w:cstheme="minorHAnsi"/>
         </w:rPr>
-        <w:t xml:space="preserve"> we had running minimax on the game before adding in the new changes</w:t>
+        <w:t xml:space="preserve"> we had before adding in the new changes</w:t>
       </w:r>
       <w:r>
         <w:rPr>
@@ -3224,73 +3405,113 @@
         <w:rPr>
           <w:rFonts w:cstheme="minorHAnsi"/>
         </w:rPr>
-        <w:t xml:space="preserve">Because the running time of alpha-beta is </w:t>
+        <w:t>Because the running time</w:t>
+      </w:r>
+      <w:r>
+        <w:rPr>
+          <w:rFonts w:cstheme="minorHAnsi"/>
+        </w:rPr>
+        <w:t xml:space="preserve"> it t</w:t>
+      </w:r>
+      <w:r>
+        <w:rPr>
+          <w:rFonts w:cstheme="minorHAnsi"/>
+        </w:rPr>
+        <w:t>akes</w:t>
+      </w:r>
+      <w:r>
+        <w:rPr>
+          <w:rFonts w:cstheme="minorHAnsi"/>
+        </w:rPr>
+        <w:t xml:space="preserve"> </w:t>
+      </w:r>
+      <w:r>
+        <w:rPr>
+          <w:rFonts w:cstheme="minorHAnsi"/>
+        </w:rPr>
+        <w:t>t</w:t>
+      </w:r>
+      <w:r>
+        <w:rPr>
+          <w:rFonts w:cstheme="minorHAnsi"/>
+        </w:rPr>
+        <w:t>he Improved-Greedy algorithm</w:t>
+      </w:r>
+      <w:r>
+        <w:rPr>
+          <w:rFonts w:cstheme="minorHAnsi"/>
+        </w:rPr>
+        <w:t xml:space="preserve"> </w:t>
+      </w:r>
+      <w:r>
+        <w:rPr>
+          <w:rFonts w:cstheme="minorHAnsi"/>
+        </w:rPr>
+        <w:t xml:space="preserve">to compute a step </w:t>
+      </w:r>
+      <w:r>
+        <w:rPr>
+          <w:rFonts w:cstheme="minorHAnsi"/>
+        </w:rPr>
+        <w:t>is</w:t>
+      </w:r>
+      <w:r>
+        <w:rPr>
+          <w:rFonts w:cstheme="minorHAnsi"/>
+        </w:rPr>
+        <w:t xml:space="preserve"> proportional to the branching factor</w:t>
+      </w:r>
+      <w:r>
+        <w:rPr>
+          <w:rFonts w:cstheme="minorHAnsi"/>
+        </w:rPr>
+        <w:t xml:space="preserve"> </w:t>
       </w:r>
       <m:oMath>
         <m:r>
           <w:rPr>
             <w:rFonts w:ascii="Cambria Math" w:hAnsi="Cambria Math" w:cstheme="minorHAnsi"/>
           </w:rPr>
-          <m:t>O(</m:t>
-        </m:r>
-        <m:sSup>
-          <m:sSupPr>
+          <m:t>O</m:t>
+        </m:r>
+        <m:d>
+          <m:dPr>
             <m:ctrlPr>
               <w:rPr>
                 <w:rFonts w:ascii="Cambria Math" w:hAnsi="Cambria Math" w:cstheme="minorHAnsi"/>
                 <w:i/>
               </w:rPr>
             </m:ctrlPr>
-          </m:sSupPr>
+          </m:dPr>
           <m:e>
-            <m:r>
-              <w:rPr>
-                <w:rFonts w:ascii="Cambria Math" w:hAnsi="Cambria Math" w:cstheme="minorHAnsi"/>
-              </w:rPr>
-              <m:t>b</m:t>
-            </m:r>
-            <m:r>
-              <w:rPr>
-                <w:rFonts w:ascii="Cambria Math" w:hAnsi="Cambria Math" w:cstheme="minorHAnsi"/>
-              </w:rPr>
-              <m:t>'</m:t>
-            </m:r>
-          </m:e>
-          <m:sup>
-            <m:f>
-              <m:fPr>
+            <m:sSup>
+              <m:sSupPr>
                 <m:ctrlPr>
                   <w:rPr>
                     <w:rFonts w:ascii="Cambria Math" w:hAnsi="Cambria Math" w:cstheme="minorHAnsi"/>
                     <w:i/>
                   </w:rPr>
                 </m:ctrlPr>
-              </m:fPr>
-              <m:num>
+              </m:sSupPr>
+              <m:e>
                 <m:r>
                   <w:rPr>
                     <w:rFonts w:ascii="Cambria Math" w:hAnsi="Cambria Math" w:cstheme="minorHAnsi"/>
                   </w:rPr>
-                  <m:t>d</m:t>
+                  <m:t>b</m:t>
                 </m:r>
-              </m:num>
-              <m:den>
+              </m:e>
+              <m:sup>
                 <m:r>
                   <w:rPr>
                     <w:rFonts w:ascii="Cambria Math" w:hAnsi="Cambria Math" w:cstheme="minorHAnsi"/>
                   </w:rPr>
-                  <m:t>2</m:t>
+                  <m:t>'</m:t>
                 </m:r>
-              </m:den>
-            </m:f>
-          </m:sup>
-        </m:sSup>
-        <m:r>
-          <w:rPr>
-            <w:rFonts w:ascii="Cambria Math" w:hAnsi="Cambria Math" w:cstheme="minorHAnsi"/>
-          </w:rPr>
-          <m:t>)</m:t>
-        </m:r>
+              </m:sup>
+            </m:sSup>
+          </m:e>
+        </m:d>
       </m:oMath>
       <w:r>
         <w:rPr>
@@ -3357,12 +3578,68 @@
             </m:r>
           </m:sup>
         </m:sSup>
+        <m:r>
+          <w:rPr>
+            <w:rFonts w:ascii="Cambria Math" w:eastAsiaTheme="minorEastAsia" w:hAnsi="Cambria Math" w:cstheme="minorHAnsi"/>
+          </w:rPr>
+          <m:t xml:space="preserve">, </m:t>
+        </m:r>
+        <m:sSup>
+          <m:sSupPr>
+            <m:ctrlPr>
+              <w:rPr>
+                <w:rFonts w:ascii="Cambria Math" w:eastAsiaTheme="minorEastAsia" w:hAnsi="Cambria Math" w:cstheme="minorHAnsi"/>
+                <w:i/>
+              </w:rPr>
+            </m:ctrlPr>
+          </m:sSupPr>
+          <m:e>
+            <m:r>
+              <w:rPr>
+                <w:rFonts w:ascii="Cambria Math" w:eastAsiaTheme="minorEastAsia" w:hAnsi="Cambria Math" w:cstheme="minorHAnsi"/>
+              </w:rPr>
+              <m:t>b</m:t>
+            </m:r>
+          </m:e>
+          <m:sup>
+            <m:r>
+              <w:rPr>
+                <w:rFonts w:ascii="Cambria Math" w:eastAsiaTheme="minorEastAsia" w:hAnsi="Cambria Math" w:cstheme="minorHAnsi"/>
+              </w:rPr>
+              <m:t>'</m:t>
+            </m:r>
+          </m:sup>
+        </m:sSup>
+        <m:r>
+          <w:rPr>
+            <w:rFonts w:ascii="Cambria Math" w:eastAsiaTheme="minorEastAsia" w:hAnsi="Cambria Math" w:cstheme="minorHAnsi"/>
+          </w:rPr>
+          <m:t>=30</m:t>
+        </m:r>
       </m:oMath>
       <w:r>
         <w:rPr>
           <w:rFonts w:eastAsiaTheme="minorEastAsia" w:cstheme="minorHAnsi"/>
         </w:rPr>
-        <w:t xml:space="preserve">. Therefore, </w:t>
+        <w:t xml:space="preserve">. </w:t>
+      </w:r>
+      <w:r>
+        <w:rPr>
+          <w:rFonts w:eastAsiaTheme="minorEastAsia" w:cstheme="minorHAnsi"/>
+        </w:rPr>
+        <w:t xml:space="preserve">before adding the </w:t>
+      </w:r>
+      <w:r>
+        <w:rPr>
+          <w:rFonts w:eastAsiaTheme="minorEastAsia" w:cstheme="minorHAnsi"/>
+        </w:rPr>
+        <w:t>changes,</w:t>
+      </w:r>
+      <w:r>
+        <w:rPr>
+          <w:rFonts w:eastAsiaTheme="minorEastAsia" w:cstheme="minorHAnsi"/>
+        </w:rPr>
+        <w:t xml:space="preserve"> it was </w:t>
       </w:r>
       <m:oMath>
         <m:r>
@@ -3370,6 +3647,299 @@
             <w:rFonts w:ascii="Cambria Math" w:eastAsiaTheme="minorEastAsia" w:hAnsi="Cambria Math" w:cstheme="minorHAnsi"/>
           </w:rPr>
           <m:t>O</m:t>
+        </m:r>
+        <m:d>
+          <m:dPr>
+            <m:ctrlPr>
+              <w:rPr>
+                <w:rFonts w:ascii="Cambria Math" w:eastAsiaTheme="minorEastAsia" w:hAnsi="Cambria Math" w:cstheme="minorHAnsi"/>
+                <w:i/>
+              </w:rPr>
+            </m:ctrlPr>
+          </m:dPr>
+          <m:e>
+            <m:r>
+              <w:rPr>
+                <w:rFonts w:ascii="Cambria Math" w:eastAsiaTheme="minorEastAsia" w:hAnsi="Cambria Math" w:cstheme="minorHAnsi"/>
+              </w:rPr>
+              <m:t>b</m:t>
+            </m:r>
+          </m:e>
+        </m:d>
+        <m:r>
+          <w:rPr>
+            <w:rFonts w:ascii="Cambria Math" w:eastAsiaTheme="minorEastAsia" w:hAnsi="Cambria Math" w:cstheme="minorHAnsi"/>
+          </w:rPr>
+          <m:t xml:space="preserve">, </m:t>
+        </m:r>
+        <m:r>
+          <w:rPr>
+            <w:rFonts w:ascii="Cambria Math" w:eastAsiaTheme="minorEastAsia" w:hAnsi="Cambria Math" w:cstheme="minorHAnsi"/>
+          </w:rPr>
+          <m:t>b=7</m:t>
+        </m:r>
+      </m:oMath>
+      <w:r>
+        <w:rPr>
+          <w:rFonts w:eastAsiaTheme="minorEastAsia" w:cstheme="minorHAnsi"/>
+        </w:rPr>
+        <w:t xml:space="preserve"> </w:t>
+      </w:r>
+      <w:r>
+        <w:rPr>
+          <w:rFonts w:eastAsiaTheme="minorEastAsia" w:cstheme="minorHAnsi"/>
+        </w:rPr>
+        <w:t xml:space="preserve">and we can see that the difference isn’t </w:t>
+      </w:r>
+      <w:r>
+        <w:rPr>
+          <w:rFonts w:eastAsiaTheme="minorEastAsia" w:cstheme="minorHAnsi"/>
+        </w:rPr>
+        <w:t xml:space="preserve">very </w:t>
+      </w:r>
+      <w:r>
+        <w:rPr>
+          <w:rFonts w:eastAsiaTheme="minorEastAsia" w:cstheme="minorHAnsi"/>
+        </w:rPr>
+        <w:t>large.</w:t>
+      </w:r>
+      <w:r>
+        <w:rPr>
+          <w:rFonts w:eastAsiaTheme="minorEastAsia" w:cstheme="minorHAnsi"/>
+        </w:rPr>
+        <w:t xml:space="preserve"> Whereas for other algorithms such as minimax the running-time it takes to compute a step is </w:t>
+      </w:r>
+      <m:oMath>
+        <m:r>
+          <w:rPr>
+            <w:rFonts w:ascii="Cambria Math" w:eastAsiaTheme="minorEastAsia" w:hAnsi="Cambria Math" w:cstheme="minorHAnsi"/>
+          </w:rPr>
+          <m:t>O(</m:t>
+        </m:r>
+        <m:sSup>
+          <m:sSupPr>
+            <m:ctrlPr>
+              <w:rPr>
+                <w:rFonts w:ascii="Cambria Math" w:eastAsiaTheme="minorEastAsia" w:hAnsi="Cambria Math" w:cstheme="minorHAnsi"/>
+                <w:i/>
+              </w:rPr>
+            </m:ctrlPr>
+          </m:sSupPr>
+          <m:e>
+            <m:r>
+              <w:rPr>
+                <w:rFonts w:ascii="Cambria Math" w:eastAsiaTheme="minorEastAsia" w:hAnsi="Cambria Math" w:cstheme="minorHAnsi"/>
+              </w:rPr>
+              <m:t>b</m:t>
+            </m:r>
+          </m:e>
+          <m:sup>
+            <m:r>
+              <w:rPr>
+                <w:rFonts w:ascii="Cambria Math" w:eastAsiaTheme="minorEastAsia" w:hAnsi="Cambria Math" w:cstheme="minorHAnsi"/>
+              </w:rPr>
+              <m:t>d</m:t>
+            </m:r>
+          </m:sup>
+        </m:sSup>
+        <m:r>
+          <w:rPr>
+            <w:rFonts w:ascii="Cambria Math" w:eastAsiaTheme="minorEastAsia" w:hAnsi="Cambria Math" w:cstheme="minorHAnsi"/>
+          </w:rPr>
+          <m:t>)</m:t>
+        </m:r>
+      </m:oMath>
+      <w:r>
+        <w:rPr>
+          <w:rFonts w:eastAsiaTheme="minorEastAsia" w:cstheme="minorHAnsi"/>
+        </w:rPr>
+        <w:t xml:space="preserve"> that has become approximately </w:t>
+      </w:r>
+      <m:oMath>
+        <m:r>
+          <w:rPr>
+            <w:rFonts w:ascii="Cambria Math" w:eastAsiaTheme="minorEastAsia" w:hAnsi="Cambria Math" w:cstheme="minorHAnsi"/>
+          </w:rPr>
+          <m:t>O(</m:t>
+        </m:r>
+        <m:sSup>
+          <m:sSupPr>
+            <m:ctrlPr>
+              <w:rPr>
+                <w:rFonts w:ascii="Cambria Math" w:eastAsiaTheme="minorEastAsia" w:hAnsi="Cambria Math" w:cstheme="minorHAnsi"/>
+                <w:i/>
+              </w:rPr>
+            </m:ctrlPr>
+          </m:sSupPr>
+          <m:e>
+            <m:r>
+              <w:rPr>
+                <w:rFonts w:ascii="Cambria Math" w:eastAsiaTheme="minorEastAsia" w:hAnsi="Cambria Math" w:cstheme="minorHAnsi"/>
+              </w:rPr>
+              <m:t>b</m:t>
+            </m:r>
+          </m:e>
+          <m:sup>
+            <m:r>
+              <w:rPr>
+                <w:rFonts w:ascii="Cambria Math" w:eastAsiaTheme="minorEastAsia" w:hAnsi="Cambria Math" w:cstheme="minorHAnsi"/>
+              </w:rPr>
+              <m:t>2</m:t>
+            </m:r>
+            <m:r>
+              <w:rPr>
+                <w:rFonts w:ascii="Cambria Math" w:eastAsiaTheme="minorEastAsia" w:hAnsi="Cambria Math" w:cstheme="minorHAnsi"/>
+              </w:rPr>
+              <m:t>d</m:t>
+            </m:r>
+          </m:sup>
+        </m:sSup>
+        <m:r>
+          <w:rPr>
+            <w:rFonts w:ascii="Cambria Math" w:eastAsiaTheme="minorEastAsia" w:hAnsi="Cambria Math" w:cstheme="minorHAnsi"/>
+          </w:rPr>
+          <m:t>)</m:t>
+        </m:r>
+      </m:oMath>
+      <w:r>
+        <w:rPr>
+          <w:rFonts w:eastAsiaTheme="minorEastAsia" w:cstheme="minorHAnsi"/>
+        </w:rPr>
+        <w:t xml:space="preserve"> after adding in the changes</w:t>
+      </w:r>
+      <w:r>
+        <w:rPr>
+          <w:rFonts w:eastAsiaTheme="minorEastAsia" w:cstheme="minorHAnsi"/>
+        </w:rPr>
+        <w:t xml:space="preserve"> which is much larger compared to the complexity before adding in the changes.</w:t>
+      </w:r>
+      <w:r>
+        <w:rPr>
+          <w:rFonts w:eastAsiaTheme="minorEastAsia" w:cstheme="minorHAnsi"/>
+        </w:rPr>
+        <w:t xml:space="preserve"> For example, for</w:t>
+      </w:r>
+    </w:p>
+    <w:p>
+      <w:pPr>
+        <w:pStyle w:val="ListParagraph"/>
+        <w:ind w:left="1080"/>
+        <w:rPr>
+          <w:rFonts w:cstheme="minorHAnsi"/>
+        </w:rPr>
+      </w:pPr>
+      <w:r>
+        <w:rPr>
+          <w:rFonts w:eastAsiaTheme="minorEastAsia" w:cstheme="minorHAnsi"/>
+        </w:rPr>
+        <w:t xml:space="preserve"> </w:t>
+      </w:r>
+      <m:oMath>
+        <m:r>
+          <w:rPr>
+            <w:rFonts w:ascii="Cambria Math" w:eastAsiaTheme="minorEastAsia" w:hAnsi="Cambria Math" w:cstheme="minorHAnsi"/>
+          </w:rPr>
+          <m:t>d=5,</m:t>
+        </m:r>
+        <m:r>
+          <w:rPr>
+            <w:rFonts w:ascii="Cambria Math" w:eastAsiaTheme="minorEastAsia" w:hAnsi="Cambria Math" w:cstheme="minorHAnsi"/>
+          </w:rPr>
+          <m:t xml:space="preserve"> O</m:t>
+        </m:r>
+        <m:d>
+          <m:dPr>
+            <m:ctrlPr>
+              <w:rPr>
+                <w:rFonts w:ascii="Cambria Math" w:eastAsiaTheme="minorEastAsia" w:hAnsi="Cambria Math" w:cstheme="minorHAnsi"/>
+                <w:i/>
+              </w:rPr>
+            </m:ctrlPr>
+          </m:dPr>
+          <m:e>
+            <m:sSup>
+              <m:sSupPr>
+                <m:ctrlPr>
+                  <w:rPr>
+                    <w:rFonts w:ascii="Cambria Math" w:eastAsiaTheme="minorEastAsia" w:hAnsi="Cambria Math" w:cstheme="minorHAnsi"/>
+                    <w:i/>
+                  </w:rPr>
+                </m:ctrlPr>
+              </m:sSupPr>
+              <m:e>
+                <m:r>
+                  <w:rPr>
+                    <w:rFonts w:ascii="Cambria Math" w:eastAsiaTheme="minorEastAsia" w:hAnsi="Cambria Math" w:cstheme="minorHAnsi"/>
+                  </w:rPr>
+                  <m:t>b</m:t>
+                </m:r>
+              </m:e>
+              <m:sup>
+                <m:r>
+                  <w:rPr>
+                    <w:rFonts w:ascii="Cambria Math" w:eastAsiaTheme="minorEastAsia" w:hAnsi="Cambria Math" w:cstheme="minorHAnsi"/>
+                  </w:rPr>
+                  <m:t>d</m:t>
+                </m:r>
+              </m:sup>
+            </m:sSup>
+          </m:e>
+        </m:d>
+        <m:r>
+          <w:rPr>
+            <w:rFonts w:ascii="Cambria Math" w:eastAsiaTheme="minorEastAsia" w:hAnsi="Cambria Math" w:cstheme="minorHAnsi"/>
+          </w:rPr>
+          <m:t>=O</m:t>
+        </m:r>
+        <m:d>
+          <m:dPr>
+            <m:ctrlPr>
+              <w:rPr>
+                <w:rFonts w:ascii="Cambria Math" w:eastAsiaTheme="minorEastAsia" w:hAnsi="Cambria Math" w:cstheme="minorHAnsi"/>
+                <w:i/>
+              </w:rPr>
+            </m:ctrlPr>
+          </m:dPr>
+          <m:e>
+            <m:sSup>
+              <m:sSupPr>
+                <m:ctrlPr>
+                  <w:rPr>
+                    <w:rFonts w:ascii="Cambria Math" w:eastAsiaTheme="minorEastAsia" w:hAnsi="Cambria Math" w:cstheme="minorHAnsi"/>
+                    <w:i/>
+                  </w:rPr>
+                </m:ctrlPr>
+              </m:sSupPr>
+              <m:e>
+                <m:r>
+                  <w:rPr>
+                    <w:rFonts w:ascii="Cambria Math" w:eastAsiaTheme="minorEastAsia" w:hAnsi="Cambria Math" w:cstheme="minorHAnsi"/>
+                  </w:rPr>
+                  <m:t>7</m:t>
+                </m:r>
+              </m:e>
+              <m:sup>
+                <m:r>
+                  <w:rPr>
+                    <w:rFonts w:ascii="Cambria Math" w:eastAsiaTheme="minorEastAsia" w:hAnsi="Cambria Math" w:cstheme="minorHAnsi"/>
+                  </w:rPr>
+                  <m:t>5</m:t>
+                </m:r>
+              </m:sup>
+            </m:sSup>
+            <m:r>
+              <w:rPr>
+                <w:rFonts w:ascii="Cambria Math" w:eastAsiaTheme="minorEastAsia" w:hAnsi="Cambria Math" w:cstheme="minorHAnsi"/>
+              </w:rPr>
+              <m:t>=16807</m:t>
+            </m:r>
+          </m:e>
+        </m:d>
+        <m:r>
+          <w:rPr>
+            <w:rFonts w:ascii="Cambria Math" w:eastAsiaTheme="minorEastAsia" w:hAnsi="Cambria Math" w:cstheme="minorHAnsi"/>
+          </w:rPr>
+          <m:t>, O</m:t>
         </m:r>
         <m:d>
           <m:dPr>
@@ -3419,32 +3989,12 @@
                 </m:sSup>
               </m:e>
               <m:sup>
-                <m:f>
-                  <m:fPr>
-                    <m:ctrlPr>
-                      <w:rPr>
-                        <w:rFonts w:ascii="Cambria Math" w:eastAsiaTheme="minorEastAsia" w:hAnsi="Cambria Math" w:cstheme="minorHAnsi"/>
-                        <w:i/>
-                      </w:rPr>
-                    </m:ctrlPr>
-                  </m:fPr>
-                  <m:num>
-                    <m:r>
-                      <w:rPr>
-                        <w:rFonts w:ascii="Cambria Math" w:eastAsiaTheme="minorEastAsia" w:hAnsi="Cambria Math" w:cstheme="minorHAnsi"/>
-                      </w:rPr>
-                      <m:t>d</m:t>
-                    </m:r>
-                  </m:num>
-                  <m:den>
-                    <m:r>
-                      <w:rPr>
-                        <w:rFonts w:ascii="Cambria Math" w:eastAsiaTheme="minorEastAsia" w:hAnsi="Cambria Math" w:cstheme="minorHAnsi"/>
-                      </w:rPr>
-                      <m:t>2</m:t>
-                    </m:r>
-                  </m:den>
-                </m:f>
+                <m:r>
+                  <w:rPr>
+                    <w:rFonts w:ascii="Cambria Math" w:eastAsiaTheme="minorEastAsia" w:hAnsi="Cambria Math" w:cstheme="minorHAnsi"/>
+                  </w:rPr>
+                  <m:t>d</m:t>
+                </m:r>
               </m:sup>
             </m:sSup>
           </m:e>
@@ -3469,7 +4019,7 @@
               <w:rPr>
                 <w:rFonts w:ascii="Cambria Math" w:eastAsiaTheme="minorEastAsia" w:hAnsi="Cambria Math" w:cstheme="minorHAnsi"/>
               </w:rPr>
-              <m:t>b</m:t>
+              <m:t>30</m:t>
             </m:r>
           </m:e>
           <m:sup>
@@ -3477,7 +4027,7 @@
               <w:rPr>
                 <w:rFonts w:ascii="Cambria Math" w:eastAsiaTheme="minorEastAsia" w:hAnsi="Cambria Math" w:cstheme="minorHAnsi"/>
               </w:rPr>
-              <m:t>d</m:t>
+              <m:t>5</m:t>
             </m:r>
           </m:sup>
         </m:sSup>
@@ -3485,6 +4035,18 @@
           <w:rPr>
             <w:rFonts w:ascii="Cambria Math" w:eastAsiaTheme="minorEastAsia" w:hAnsi="Cambria Math" w:cstheme="minorHAnsi"/>
           </w:rPr>
+          <m:t>=</m:t>
+        </m:r>
+        <m:r>
+          <w:rPr>
+            <w:rFonts w:ascii="Cambria Math" w:eastAsiaTheme="minorEastAsia" w:hAnsi="Cambria Math" w:cstheme="minorHAnsi"/>
+          </w:rPr>
+          <m:t>24300000</m:t>
+        </m:r>
+        <m:r>
+          <w:rPr>
+            <w:rFonts w:ascii="Cambria Math" w:eastAsiaTheme="minorEastAsia" w:hAnsi="Cambria Math" w:cstheme="minorHAnsi"/>
+          </w:rPr>
           <m:t>)</m:t>
         </m:r>
       </m:oMath>
@@ -3492,7 +4054,7 @@
         <w:rPr>
           <w:rFonts w:eastAsiaTheme="minorEastAsia" w:cstheme="minorHAnsi"/>
         </w:rPr>
-        <w:t xml:space="preserve"> which is similar to the running time in minimax prior to adding the new changes.</w:t>
+        <w:t>.</w:t>
       </w:r>
     </w:p>
     <w:p>
@@ -3521,12 +4083,338 @@
           <w:rFonts w:eastAsiaTheme="minorEastAsia" w:cstheme="minorHAnsi"/>
           <w:highlight w:val="yellow"/>
         </w:rPr>
-        <w:t>THINK OF AN ALGORITHM</w:t>
+        <w:t xml:space="preserve">I would suggest using the MCTS algorithm </w:t>
+      </w:r>
+      <w:r>
+        <w:rPr>
+          <w:rFonts w:eastAsiaTheme="minorEastAsia" w:cstheme="minorHAnsi"/>
+          <w:highlight w:val="yellow"/>
+        </w:rPr>
+        <w:t>as it’s a great</w:t>
+      </w:r>
+      <w:r>
+        <w:rPr>
+          <w:rFonts w:eastAsiaTheme="minorEastAsia" w:cstheme="minorHAnsi"/>
+          <w:highlight w:val="yellow"/>
+        </w:rPr>
+        <w:t>,</w:t>
+      </w:r>
+      <w:r>
+        <w:rPr>
+          <w:rFonts w:eastAsiaTheme="minorEastAsia" w:cstheme="minorHAnsi"/>
+          <w:highlight w:val="yellow"/>
+        </w:rPr>
+        <w:t xml:space="preserve"> general</w:t>
+      </w:r>
+      <w:r>
+        <w:rPr>
+          <w:rFonts w:eastAsiaTheme="minorEastAsia" w:cstheme="minorHAnsi"/>
+          <w:highlight w:val="yellow"/>
+        </w:rPr>
+        <w:t xml:space="preserve"> algorithm for dealing with</w:t>
+      </w:r>
+      <w:r>
+        <w:rPr>
+          <w:rFonts w:eastAsiaTheme="minorEastAsia" w:cstheme="minorHAnsi"/>
+          <w:highlight w:val="yellow"/>
+        </w:rPr>
+        <w:t xml:space="preserve"> games with</w:t>
+      </w:r>
+      <w:r>
+        <w:rPr>
+          <w:rFonts w:eastAsiaTheme="minorEastAsia" w:cstheme="minorHAnsi"/>
+          <w:highlight w:val="yellow"/>
+        </w:rPr>
+        <w:t xml:space="preserve"> large branching factors </w:t>
+      </w:r>
+      <w:r>
+        <w:rPr>
+          <w:rFonts w:eastAsiaTheme="minorEastAsia" w:cstheme="minorHAnsi"/>
+          <w:highlight w:val="yellow"/>
+        </w:rPr>
+        <w:t>like</w:t>
+      </w:r>
+      <w:r>
+        <w:rPr>
+          <w:rFonts w:eastAsiaTheme="minorEastAsia" w:cstheme="minorHAnsi"/>
+          <w:highlight w:val="yellow"/>
+        </w:rPr>
+        <w:t xml:space="preserve"> we have after adding the option to place blocks on empty slots</w:t>
+      </w:r>
+      <w:r>
+        <w:rPr>
+          <w:rFonts w:eastAsiaTheme="minorEastAsia" w:cstheme="minorHAnsi"/>
+          <w:highlight w:val="yellow"/>
+        </w:rPr>
+        <w:t xml:space="preserve"> (</w:t>
+      </w:r>
+      <m:oMath>
+        <m:r>
+          <w:rPr>
+            <w:rFonts w:ascii="Cambria Math" w:eastAsiaTheme="minorEastAsia" w:hAnsi="Cambria Math" w:cstheme="minorHAnsi"/>
+            <w:highlight w:val="yellow"/>
+          </w:rPr>
+          <m:t>b=30</m:t>
+        </m:r>
+      </m:oMath>
+      <w:r>
+        <w:rPr>
+          <w:rFonts w:eastAsiaTheme="minorEastAsia" w:cstheme="minorHAnsi"/>
+          <w:highlight w:val="yellow"/>
+        </w:rPr>
+        <w:t>)</w:t>
+      </w:r>
+      <w:r>
+        <w:rPr>
+          <w:rFonts w:eastAsiaTheme="minorEastAsia" w:cstheme="minorHAnsi"/>
+          <w:highlight w:val="yellow"/>
+        </w:rPr>
+        <w:t>, it can take advantage of knowledge when it’s present and make better decisions</w:t>
+      </w:r>
+      <w:r>
+        <w:rPr>
+          <w:rFonts w:eastAsiaTheme="minorEastAsia" w:cstheme="minorHAnsi"/>
+          <w:highlight w:val="yellow"/>
+        </w:rPr>
+        <w:t xml:space="preserve">. Moreover, </w:t>
+      </w:r>
+      <w:r>
+        <w:rPr>
+          <w:rFonts w:eastAsiaTheme="minorEastAsia" w:cstheme="minorHAnsi"/>
+          <w:highlight w:val="yellow"/>
+        </w:rPr>
+        <w:t>it’s</w:t>
+      </w:r>
+      <w:r>
+        <w:rPr>
+          <w:rFonts w:eastAsiaTheme="minorEastAsia" w:cstheme="minorHAnsi"/>
+          <w:highlight w:val="yellow"/>
+        </w:rPr>
+        <w:t xml:space="preserve"> an</w:t>
+      </w:r>
+      <w:r>
+        <w:rPr>
+          <w:rFonts w:eastAsiaTheme="minorEastAsia" w:cstheme="minorHAnsi"/>
+          <w:highlight w:val="yellow"/>
+        </w:rPr>
+        <w:t xml:space="preserve"> algorithm that can be run anytime which is great for us because we’re time bounded and therefore, </w:t>
+      </w:r>
+      <w:r>
+        <w:rPr>
+          <w:rFonts w:eastAsiaTheme="minorEastAsia" w:cstheme="minorHAnsi"/>
+          <w:highlight w:val="yellow"/>
+        </w:rPr>
+        <w:t>we don’t want to take any risk on algorithms that may use up all of our time without returning a result.</w:t>
+      </w:r>
+      <w:r>
+        <w:rPr>
+          <w:rFonts w:eastAsiaTheme="minorEastAsia" w:cstheme="minorHAnsi"/>
+          <w:highlight w:val="yellow"/>
+        </w:rPr>
+        <w:t xml:space="preserve"> And most importantly MCTS has a </w:t>
+      </w:r>
+      <w:r>
+        <w:rPr>
+          <w:rFonts w:eastAsiaTheme="minorEastAsia" w:cstheme="minorHAnsi"/>
+          <w:highlight w:val="yellow"/>
+        </w:rPr>
+        <w:t xml:space="preserve">much </w:t>
+      </w:r>
+      <w:r>
+        <w:rPr>
+          <w:rFonts w:eastAsiaTheme="minorEastAsia" w:cstheme="minorHAnsi"/>
+          <w:highlight w:val="yellow"/>
+        </w:rPr>
+        <w:lastRenderedPageBreak/>
+        <w:t>lower time-complexity compared to</w:t>
+      </w:r>
+      <w:r>
+        <w:rPr>
+          <w:rFonts w:eastAsiaTheme="minorEastAsia" w:cstheme="minorHAnsi"/>
+          <w:highlight w:val="yellow"/>
+        </w:rPr>
+        <w:t xml:space="preserve"> minimax and therefore, can perform many more iterations.</w:t>
       </w:r>
     </w:p>
     <w:p>
       <w:pPr>
         <w:pStyle w:val="ListParagraph"/>
+        <w:rPr>
+          <w:rFonts w:cstheme="minorHAnsi"/>
+          <w:highlight w:val="yellow"/>
+        </w:rPr>
+      </w:pPr>
+    </w:p>
+    <w:p>
+      <w:pPr>
+        <w:rPr>
+          <w:rFonts w:cstheme="minorHAnsi"/>
+          <w:highlight w:val="yellow"/>
+        </w:rPr>
+      </w:pPr>
+    </w:p>
+    <w:p>
+      <w:pPr>
+        <w:rPr>
+          <w:rFonts w:cstheme="minorHAnsi"/>
+          <w:highlight w:val="yellow"/>
+        </w:rPr>
+      </w:pPr>
+    </w:p>
+    <w:p>
+      <w:pPr>
+        <w:rPr>
+          <w:rFonts w:cstheme="minorHAnsi"/>
+          <w:highlight w:val="yellow"/>
+        </w:rPr>
+      </w:pPr>
+    </w:p>
+    <w:p>
+      <w:pPr>
+        <w:rPr>
+          <w:rFonts w:cstheme="minorHAnsi"/>
+          <w:highlight w:val="yellow"/>
+        </w:rPr>
+      </w:pPr>
+    </w:p>
+    <w:p>
+      <w:pPr>
+        <w:rPr>
+          <w:rFonts w:cstheme="minorHAnsi"/>
+          <w:highlight w:val="yellow"/>
+        </w:rPr>
+      </w:pPr>
+    </w:p>
+    <w:p>
+      <w:pPr>
+        <w:rPr>
+          <w:rFonts w:cstheme="minorHAnsi"/>
+          <w:highlight w:val="yellow"/>
+        </w:rPr>
+      </w:pPr>
+    </w:p>
+    <w:p>
+      <w:pPr>
+        <w:rPr>
+          <w:rFonts w:cstheme="minorHAnsi"/>
+          <w:highlight w:val="yellow"/>
+        </w:rPr>
+      </w:pPr>
+    </w:p>
+    <w:p>
+      <w:pPr>
+        <w:rPr>
+          <w:rFonts w:cstheme="minorHAnsi"/>
+          <w:highlight w:val="yellow"/>
+        </w:rPr>
+      </w:pPr>
+    </w:p>
+    <w:p>
+      <w:pPr>
+        <w:rPr>
+          <w:rFonts w:cstheme="minorHAnsi"/>
+          <w:highlight w:val="yellow"/>
+        </w:rPr>
+      </w:pPr>
+    </w:p>
+    <w:p>
+      <w:pPr>
+        <w:rPr>
+          <w:rFonts w:cstheme="minorHAnsi"/>
+          <w:highlight w:val="yellow"/>
+        </w:rPr>
+      </w:pPr>
+    </w:p>
+    <w:p>
+      <w:pPr>
+        <w:rPr>
+          <w:rFonts w:cstheme="minorHAnsi"/>
+          <w:highlight w:val="yellow"/>
+        </w:rPr>
+      </w:pPr>
+    </w:p>
+    <w:p>
+      <w:pPr>
+        <w:rPr>
+          <w:rFonts w:cstheme="minorHAnsi"/>
+          <w:highlight w:val="yellow"/>
+        </w:rPr>
+      </w:pPr>
+    </w:p>
+    <w:p>
+      <w:pPr>
+        <w:rPr>
+          <w:rFonts w:cstheme="minorHAnsi"/>
+          <w:highlight w:val="yellow"/>
+        </w:rPr>
+      </w:pPr>
+    </w:p>
+    <w:p>
+      <w:pPr>
+        <w:rPr>
+          <w:rFonts w:cstheme="minorHAnsi"/>
+          <w:highlight w:val="yellow"/>
+        </w:rPr>
+      </w:pPr>
+    </w:p>
+    <w:p>
+      <w:pPr>
+        <w:rPr>
+          <w:rFonts w:cstheme="minorHAnsi"/>
+          <w:highlight w:val="yellow"/>
+        </w:rPr>
+      </w:pPr>
+    </w:p>
+    <w:p>
+      <w:pPr>
+        <w:rPr>
+          <w:rFonts w:cstheme="minorHAnsi"/>
+          <w:highlight w:val="yellow"/>
+        </w:rPr>
+      </w:pPr>
+    </w:p>
+    <w:p>
+      <w:pPr>
+        <w:rPr>
+          <w:rFonts w:cstheme="minorHAnsi"/>
+          <w:highlight w:val="yellow"/>
+        </w:rPr>
+      </w:pPr>
+    </w:p>
+    <w:p>
+      <w:pPr>
+        <w:rPr>
+          <w:rFonts w:cstheme="minorHAnsi"/>
+          <w:highlight w:val="yellow"/>
+        </w:rPr>
+      </w:pPr>
+    </w:p>
+    <w:p>
+      <w:pPr>
+        <w:rPr>
+          <w:rFonts w:cstheme="minorHAnsi"/>
+          <w:highlight w:val="yellow"/>
+        </w:rPr>
+      </w:pPr>
+    </w:p>
+    <w:p>
+      <w:pPr>
+        <w:rPr>
+          <w:rFonts w:cstheme="minorHAnsi"/>
+          <w:highlight w:val="yellow"/>
+        </w:rPr>
+      </w:pPr>
+    </w:p>
+    <w:p>
+      <w:pPr>
+        <w:rPr>
+          <w:rFonts w:cstheme="minorHAnsi"/>
+          <w:highlight w:val="yellow"/>
+        </w:rPr>
+      </w:pPr>
+    </w:p>
+    <w:p>
+      <w:pPr>
         <w:rPr>
           <w:rFonts w:cstheme="minorHAnsi"/>
           <w:highlight w:val="yellow"/>
@@ -3957,21 +4845,7 @@
             <w:rFonts w:ascii="Cambria Math" w:hAnsi="Cambria Math" w:cstheme="minorHAnsi"/>
             <w:highlight w:val="green"/>
           </w:rPr>
-          <m:t>)</m:t>
-        </m:r>
-        <m:r>
-          <w:rPr>
-            <w:rFonts w:ascii="Cambria Math" w:hAnsi="Cambria Math" w:cstheme="minorHAnsi"/>
-            <w:highlight w:val="green"/>
-          </w:rPr>
-          <m:t>=</m:t>
-        </m:r>
-        <m:r>
-          <w:rPr>
-            <w:rFonts w:ascii="Cambria Math" w:hAnsi="Cambria Math" w:cstheme="minorHAnsi"/>
-            <w:highlight w:val="green"/>
-          </w:rPr>
-          <m:t>1.1</m:t>
+          <m:t>)=1.1</m:t>
         </m:r>
       </m:oMath>
     </w:p>
@@ -4188,13 +5062,7 @@
           <w:rPr>
             <w:rFonts w:ascii="Cambria Math" w:eastAsiaTheme="minorEastAsia" w:hAnsi="Cambria Math" w:cstheme="minorHAnsi"/>
           </w:rPr>
-          <m:t>=</m:t>
-        </m:r>
-        <m:r>
-          <w:rPr>
-            <w:rFonts w:ascii="Cambria Math" w:eastAsiaTheme="minorEastAsia" w:hAnsi="Cambria Math" w:cstheme="minorHAnsi"/>
-          </w:rPr>
-          <m:t>1.06</m:t>
+          <m:t>=1.06</m:t>
         </m:r>
       </m:oMath>
     </w:p>
@@ -4404,13 +5272,7 @@
           <w:rPr>
             <w:rFonts w:ascii="Cambria Math" w:eastAsiaTheme="minorEastAsia" w:hAnsi="Cambria Math" w:cstheme="minorHAnsi"/>
           </w:rPr>
-          <m:t>=</m:t>
-        </m:r>
-        <m:r>
-          <w:rPr>
-            <w:rFonts w:ascii="Cambria Math" w:eastAsiaTheme="minorEastAsia" w:hAnsi="Cambria Math" w:cstheme="minorHAnsi"/>
-          </w:rPr>
-          <m:t>1.09</m:t>
+          <m:t>=1.09</m:t>
         </m:r>
       </m:oMath>
       <w:r>
@@ -4689,13 +5551,7 @@
           <w:rPr>
             <w:rFonts w:ascii="Cambria Math" w:hAnsi="Cambria Math" w:cstheme="minorHAnsi"/>
           </w:rPr>
-          <m:t>)=</m:t>
-        </m:r>
-        <m:r>
-          <w:rPr>
-            <w:rFonts w:ascii="Cambria Math" w:hAnsi="Cambria Math" w:cstheme="minorHAnsi"/>
-          </w:rPr>
-          <m:t>0.69</m:t>
+          <m:t>)=0.69</m:t>
         </m:r>
       </m:oMath>
     </w:p>
@@ -4935,14 +5791,7 @@
             <w:rFonts w:ascii="Cambria Math" w:eastAsiaTheme="minorEastAsia" w:hAnsi="Cambria Math" w:cstheme="minorHAnsi"/>
             <w:highlight w:val="green"/>
           </w:rPr>
-          <m:t>=</m:t>
-        </m:r>
-        <m:r>
-          <w:rPr>
-            <w:rFonts w:ascii="Cambria Math" w:eastAsiaTheme="minorEastAsia" w:hAnsi="Cambria Math" w:cstheme="minorHAnsi"/>
-            <w:highlight w:val="green"/>
-          </w:rPr>
-          <m:t>0.71</m:t>
+          <m:t>=0.71</m:t>
         </m:r>
       </m:oMath>
     </w:p>
@@ -5244,14 +6093,7 @@
             <w:rFonts w:ascii="Cambria Math" w:hAnsi="Cambria Math" w:cstheme="minorHAnsi"/>
             <w:highlight w:val="green"/>
           </w:rPr>
-          <m:t>)=</m:t>
-        </m:r>
-        <m:r>
-          <w:rPr>
-            <w:rFonts w:ascii="Cambria Math" w:hAnsi="Cambria Math" w:cstheme="minorHAnsi"/>
-            <w:highlight w:val="green"/>
-          </w:rPr>
-          <m:t>1.24</m:t>
+          <m:t>)=1.24</m:t>
         </m:r>
       </m:oMath>
     </w:p>
@@ -5456,13 +6298,7 @@
                       <w:rPr>
                         <w:rFonts w:ascii="Cambria Math" w:hAnsi="Cambria Math" w:cstheme="minorHAnsi"/>
                       </w:rPr>
-                      <m:t>1</m:t>
-                    </m:r>
-                    <m:r>
-                      <w:rPr>
-                        <w:rFonts w:ascii="Cambria Math" w:hAnsi="Cambria Math" w:cstheme="minorHAnsi"/>
-                      </w:rPr>
-                      <m:t>8</m:t>
+                      <m:t>18</m:t>
                     </m:r>
                   </m:den>
                 </m:f>
@@ -5474,13 +6310,7 @@
           <w:rPr>
             <w:rFonts w:ascii="Cambria Math" w:eastAsiaTheme="minorEastAsia" w:hAnsi="Cambria Math" w:cstheme="minorHAnsi"/>
           </w:rPr>
-          <m:t>=</m:t>
-        </m:r>
-        <m:r>
-          <w:rPr>
-            <w:rFonts w:ascii="Cambria Math" w:eastAsiaTheme="minorEastAsia" w:hAnsi="Cambria Math" w:cstheme="minorHAnsi"/>
-          </w:rPr>
-          <m:t>1.21</m:t>
+          <m:t>=1.21</m:t>
         </m:r>
       </m:oMath>
     </w:p>
@@ -5605,19 +6435,7 @@
           <w:rPr>
             <w:rFonts w:ascii="Cambria Math" w:hAnsi="Cambria Math" w:cstheme="minorHAnsi"/>
           </w:rPr>
-          <m:t xml:space="preserve"> +</m:t>
-        </m:r>
-        <m:r>
-          <w:rPr>
-            <w:rFonts w:ascii="Cambria Math" w:hAnsi="Cambria Math" w:cstheme="minorHAnsi"/>
-          </w:rPr>
-          <m:t>C</m:t>
-        </m:r>
-        <m:r>
-          <w:rPr>
-            <w:rFonts w:ascii="Cambria Math" w:hAnsi="Cambria Math" w:cstheme="minorHAnsi"/>
-          </w:rPr>
-          <m:t>*</m:t>
+          <m:t xml:space="preserve"> +C*</m:t>
         </m:r>
         <m:rad>
           <m:radPr>
@@ -5654,19 +6472,7 @@
                   <w:rPr>
                     <w:rFonts w:ascii="Cambria Math" w:hAnsi="Cambria Math" w:cstheme="minorHAnsi"/>
                   </w:rPr>
-                  <m:t>(</m:t>
-                </m:r>
-                <m:r>
-                  <w:rPr>
-                    <w:rFonts w:ascii="Cambria Math" w:hAnsi="Cambria Math" w:cstheme="minorHAnsi"/>
-                  </w:rPr>
-                  <m:t>N</m:t>
-                </m:r>
-                <m:r>
-                  <w:rPr>
-                    <w:rFonts w:ascii="Cambria Math" w:hAnsi="Cambria Math" w:cstheme="minorHAnsi"/>
-                  </w:rPr>
-                  <m:t>)</m:t>
+                  <m:t>(N)</m:t>
                 </m:r>
               </m:num>
               <m:den>
@@ -5763,7 +6569,6 @@
         </w:rPr>
         <w:t xml:space="preserve">/ </w:t>
       </w:r>
-      <w:proofErr w:type="spellStart"/>
       <w:r>
         <w:rPr>
           <w:rFonts w:cstheme="minorHAnsi"/>
@@ -5776,7 +6581,6 @@
         </w:rPr>
         <w:t>_trials</w:t>
       </w:r>
-      <w:proofErr w:type="spellEnd"/>
       <w:r>
         <w:rPr>
           <w:rFonts w:cstheme="minorHAnsi"/>
@@ -6509,13 +7313,7 @@
             <w:rPr>
               <w:rFonts w:ascii="Cambria Math" w:eastAsiaTheme="minorEastAsia" w:hAnsi="Cambria Math" w:cstheme="minorHAnsi"/>
             </w:rPr>
-            <m:t>1</m:t>
-          </m:r>
-          <m:r>
-            <w:rPr>
-              <w:rFonts w:ascii="Cambria Math" w:eastAsiaTheme="minorEastAsia" w:hAnsi="Cambria Math" w:cstheme="minorHAnsi"/>
-            </w:rPr>
-            <m:t>+C*</m:t>
+            <m:t>1+C*</m:t>
           </m:r>
           <m:rad>
             <m:radPr>
@@ -6628,19 +7426,7 @@
             <w:rPr>
               <w:rFonts w:ascii="Cambria Math" w:eastAsiaTheme="minorEastAsia" w:hAnsi="Cambria Math" w:cstheme="minorHAnsi"/>
             </w:rPr>
-            <m:t>&lt;</m:t>
-          </m:r>
-          <m:r>
-            <w:rPr>
-              <w:rFonts w:ascii="Cambria Math" w:eastAsiaTheme="minorEastAsia" w:hAnsi="Cambria Math" w:cstheme="minorHAnsi"/>
-            </w:rPr>
-            <m:t>1</m:t>
-          </m:r>
-          <m:r>
-            <w:rPr>
-              <w:rFonts w:ascii="Cambria Math" w:eastAsiaTheme="minorEastAsia" w:hAnsi="Cambria Math" w:cstheme="minorHAnsi"/>
-            </w:rPr>
-            <m:t>+C*</m:t>
+            <m:t>&lt;1+C*</m:t>
           </m:r>
           <m:rad>
             <m:radPr>
@@ -7913,14 +8699,7 @@
               <w:rFonts w:ascii="Cambria Math" w:hAnsi="Cambria Math" w:cstheme="minorHAnsi"/>
               <w:highlight w:val="yellow"/>
             </w:rPr>
-            <m:t xml:space="preserve"> :</m:t>
-          </m:r>
-          <m:r>
-            <w:rPr>
-              <w:rFonts w:ascii="Cambria Math" w:hAnsi="Cambria Math" w:cstheme="minorHAnsi"/>
-              <w:highlight w:val="yellow"/>
-            </w:rPr>
-            <m:t>U</m:t>
+            <m:t xml:space="preserve"> :U</m:t>
           </m:r>
           <m:d>
             <m:dPr>
@@ -8715,31 +9494,7 @@
         <w:annotationRef/>
       </w:r>
       <w:r>
-        <w:t xml:space="preserve">Should we add “Park” as a possible operator? As it is declared in </w:t>
-      </w:r>
-      <w:proofErr w:type="spellStart"/>
-      <w:r>
-        <w:t>get_legal_</w:t>
-      </w:r>
-      <w:proofErr w:type="gramStart"/>
-      <w:r>
-        <w:t>operators</w:t>
-      </w:r>
-      <w:proofErr w:type="spellEnd"/>
-      <w:r>
-        <w:t>(</w:t>
-      </w:r>
-      <w:proofErr w:type="gramEnd"/>
-      <w:r>
-        <w:t xml:space="preserve">) but </w:t>
-      </w:r>
-      <w:proofErr w:type="spellStart"/>
-      <w:r>
-        <w:t>its</w:t>
-      </w:r>
-      <w:proofErr w:type="spellEnd"/>
-      <w:r>
-        <w:t xml:space="preserve"> not really an action that can be performed because it just merely states that the robot is out of battery. And should we define what the Operators do or is it understood?</w:t>
+        <w:t>Should we add “Park” as a possible operator? As it is declared in get_legal_operators() but its not really an action that can be performed because it just merely states that the robot is out of battery. And should we define what the Operators do or is it understood?</w:t>
       </w:r>
     </w:p>
   </w:comment>

</xml_diff>